<commit_message>
started an Outlook Mail Grabber
</commit_message>
<xml_diff>
--- a/ews_grabber/doc/ews_grabber.docx
+++ b/ews_grabber/doc/ews_grabber.docx
@@ -11,7 +11,7 @@
           <w:lang w:val="en-US"/>
         </w:rPr>
       </w:pPr>
-      <w:bookmarkStart w:id="0" w:name="_Toc397090400"/>
+      <w:bookmarkStart w:id="0" w:name="_Toc397327843"/>
       <w:r>
         <w:rPr>
           <w:sz w:val="36"/>
@@ -42,13 +42,6 @@
     </w:p>
     <w:sdt>
       <w:sdtPr>
-        <w:id w:val="103315736"/>
-        <w:docPartObj>
-          <w:docPartGallery w:val="Table of Contents"/>
-          <w:docPartUnique/>
-        </w:docPartObj>
-      </w:sdtPr>
-      <w:sdtEndPr>
         <w:rPr>
           <w:rFonts w:ascii="Times New Roman" w:eastAsia="Times New Roman" w:hAnsi="Times New Roman" w:cs="Times New Roman"/>
           <w:b w:val="0"/>
@@ -58,7 +51,12 @@
           <w:szCs w:val="24"/>
           <w:lang w:val="de-DE" w:eastAsia="de-DE"/>
         </w:rPr>
-      </w:sdtEndPr>
+        <w:id w:val="103315736"/>
+        <w:docPartObj>
+          <w:docPartGallery w:val="Table of Contents"/>
+          <w:docPartUnique/>
+        </w:docPartObj>
+      </w:sdtPr>
       <w:sdtContent>
         <w:p>
           <w:pPr>
@@ -71,12 +69,8 @@
         <w:p>
           <w:pPr>
             <w:pStyle w:val="TOC1"/>
-            <w:tabs>
-              <w:tab w:val="right" w:leader="dot" w:pos="9062"/>
-            </w:tabs>
             <w:rPr>
               <w:rFonts w:asciiTheme="minorHAnsi" w:eastAsiaTheme="minorEastAsia" w:hAnsiTheme="minorHAnsi" w:cstheme="minorBidi"/>
-              <w:noProof/>
               <w:sz w:val="22"/>
               <w:szCs w:val="22"/>
               <w:lang w:val="en-US" w:eastAsia="en-US"/>
@@ -91,60 +85,52 @@
           <w:r>
             <w:fldChar w:fldCharType="separate"/>
           </w:r>
-          <w:hyperlink w:anchor="_Toc397090400" w:history="1">
+          <w:hyperlink w:anchor="_Toc397327843" w:history="1">
             <w:r>
               <w:rPr>
                 <w:rStyle w:val="Hyperlink"/>
                 <w:rFonts w:eastAsiaTheme="majorEastAsia"/>
-                <w:noProof/>
                 <w:lang w:val="en-US"/>
               </w:rPr>
               <w:t>ews_grabber documentation</w:t>
             </w:r>
             <w:r>
               <w:rPr>
-                <w:noProof/>
                 <w:webHidden/>
               </w:rPr>
               <w:tab/>
             </w:r>
             <w:r>
               <w:rPr>
-                <w:noProof/>
                 <w:webHidden/>
               </w:rPr>
               <w:fldChar w:fldCharType="begin"/>
             </w:r>
             <w:r>
               <w:rPr>
-                <w:noProof/>
-                <w:webHidden/>
-              </w:rPr>
-              <w:instrText xml:space="preserve"> PAGEREF _Toc397090400 \h </w:instrText>
-            </w:r>
-            <w:r>
-              <w:rPr>
-                <w:noProof/>
-                <w:webHidden/>
-              </w:rPr>
-            </w:r>
-            <w:r>
-              <w:rPr>
-                <w:noProof/>
+                <w:webHidden/>
+              </w:rPr>
+              <w:instrText xml:space="preserve"> PAGEREF _Toc397327843 \h </w:instrText>
+            </w:r>
+            <w:r>
+              <w:rPr>
+                <w:webHidden/>
+              </w:rPr>
+            </w:r>
+            <w:r>
+              <w:rPr>
                 <w:webHidden/>
               </w:rPr>
               <w:fldChar w:fldCharType="separate"/>
             </w:r>
             <w:r>
               <w:rPr>
-                <w:noProof/>
                 <w:webHidden/>
               </w:rPr>
               <w:t>1</w:t>
             </w:r>
             <w:r>
               <w:rPr>
-                <w:noProof/>
                 <w:webHidden/>
               </w:rPr>
               <w:fldChar w:fldCharType="end"/>
@@ -154,71 +140,59 @@
         <w:p>
           <w:pPr>
             <w:pStyle w:val="TOC2"/>
-            <w:tabs>
-              <w:tab w:val="right" w:leader="dot" w:pos="9062"/>
-            </w:tabs>
             <w:rPr>
               <w:rFonts w:asciiTheme="minorHAnsi" w:eastAsiaTheme="minorEastAsia" w:hAnsiTheme="minorHAnsi" w:cstheme="minorBidi"/>
-              <w:noProof/>
               <w:sz w:val="22"/>
               <w:szCs w:val="22"/>
               <w:lang w:val="en-US" w:eastAsia="en-US"/>
             </w:rPr>
           </w:pPr>
-          <w:hyperlink w:anchor="_Toc397090401" w:history="1">
+          <w:hyperlink w:anchor="_Toc397327844" w:history="1">
             <w:r>
               <w:rPr>
                 <w:rStyle w:val="Hyperlink"/>
                 <w:rFonts w:eastAsiaTheme="majorEastAsia"/>
-                <w:noProof/>
                 <w:lang w:val="en-US"/>
               </w:rPr>
               <w:t>First start and setup</w:t>
             </w:r>
             <w:r>
               <w:rPr>
-                <w:noProof/>
                 <w:webHidden/>
               </w:rPr>
               <w:tab/>
             </w:r>
             <w:r>
               <w:rPr>
-                <w:noProof/>
                 <w:webHidden/>
               </w:rPr>
               <w:fldChar w:fldCharType="begin"/>
             </w:r>
             <w:r>
               <w:rPr>
-                <w:noProof/>
-                <w:webHidden/>
-              </w:rPr>
-              <w:instrText xml:space="preserve"> PAGEREF _Toc397090401 \h </w:instrText>
-            </w:r>
-            <w:r>
-              <w:rPr>
-                <w:noProof/>
-                <w:webHidden/>
-              </w:rPr>
-            </w:r>
-            <w:r>
-              <w:rPr>
-                <w:noProof/>
+                <w:webHidden/>
+              </w:rPr>
+              <w:instrText xml:space="preserve"> PAGEREF _Toc397327844 \h </w:instrText>
+            </w:r>
+            <w:r>
+              <w:rPr>
+                <w:webHidden/>
+              </w:rPr>
+            </w:r>
+            <w:r>
+              <w:rPr>
                 <w:webHidden/>
               </w:rPr>
               <w:fldChar w:fldCharType="separate"/>
             </w:r>
             <w:r>
               <w:rPr>
-                <w:noProof/>
-                <w:webHidden/>
-              </w:rPr>
-              <w:t>3</w:t>
-            </w:r>
-            <w:r>
-              <w:rPr>
-                <w:noProof/>
+                <w:webHidden/>
+              </w:rPr>
+              <w:t>2</w:t>
+            </w:r>
+            <w:r>
+              <w:rPr>
                 <w:webHidden/>
               </w:rPr>
               <w:fldChar w:fldCharType="end"/>
@@ -228,71 +202,59 @@
         <w:p>
           <w:pPr>
             <w:pStyle w:val="TOC1"/>
-            <w:tabs>
-              <w:tab w:val="right" w:leader="dot" w:pos="9062"/>
-            </w:tabs>
             <w:rPr>
               <w:rFonts w:asciiTheme="minorHAnsi" w:eastAsiaTheme="minorEastAsia" w:hAnsiTheme="minorHAnsi" w:cstheme="minorBidi"/>
-              <w:noProof/>
               <w:sz w:val="22"/>
               <w:szCs w:val="22"/>
               <w:lang w:val="en-US" w:eastAsia="en-US"/>
             </w:rPr>
           </w:pPr>
-          <w:hyperlink w:anchor="_Toc397090402" w:history="1">
+          <w:hyperlink w:anchor="_Toc397327845" w:history="1">
             <w:r>
               <w:rPr>
                 <w:rStyle w:val="Hyperlink"/>
                 <w:rFonts w:eastAsiaTheme="majorEastAsia"/>
-                <w:noProof/>
                 <w:lang w:val="en-US"/>
               </w:rPr>
               <w:t>Settings</w:t>
             </w:r>
             <w:r>
               <w:rPr>
-                <w:noProof/>
                 <w:webHidden/>
               </w:rPr>
               <w:tab/>
             </w:r>
             <w:r>
               <w:rPr>
-                <w:noProof/>
                 <w:webHidden/>
               </w:rPr>
               <w:fldChar w:fldCharType="begin"/>
             </w:r>
             <w:r>
               <w:rPr>
-                <w:noProof/>
-                <w:webHidden/>
-              </w:rPr>
-              <w:instrText xml:space="preserve"> PAGEREF _Toc397090402 \h </w:instrText>
-            </w:r>
-            <w:r>
-              <w:rPr>
-                <w:noProof/>
-                <w:webHidden/>
-              </w:rPr>
-            </w:r>
-            <w:r>
-              <w:rPr>
-                <w:noProof/>
+                <w:webHidden/>
+              </w:rPr>
+              <w:instrText xml:space="preserve"> PAGEREF _Toc397327845 \h </w:instrText>
+            </w:r>
+            <w:r>
+              <w:rPr>
+                <w:webHidden/>
+              </w:rPr>
+            </w:r>
+            <w:r>
+              <w:rPr>
                 <w:webHidden/>
               </w:rPr>
               <w:fldChar w:fldCharType="separate"/>
             </w:r>
             <w:r>
               <w:rPr>
-                <w:noProof/>
-                <w:webHidden/>
-              </w:rPr>
-              <w:t>3</w:t>
-            </w:r>
-            <w:r>
-              <w:rPr>
-                <w:noProof/>
+                <w:webHidden/>
+              </w:rPr>
+              <w:t>2</w:t>
+            </w:r>
+            <w:r>
+              <w:rPr>
                 <w:webHidden/>
               </w:rPr>
               <w:fldChar w:fldCharType="end"/>
@@ -302,71 +264,59 @@
         <w:p>
           <w:pPr>
             <w:pStyle w:val="TOC2"/>
-            <w:tabs>
-              <w:tab w:val="right" w:leader="dot" w:pos="9062"/>
-            </w:tabs>
             <w:rPr>
               <w:rFonts w:asciiTheme="minorHAnsi" w:eastAsiaTheme="minorEastAsia" w:hAnsiTheme="minorHAnsi" w:cstheme="minorBidi"/>
-              <w:noProof/>
               <w:sz w:val="22"/>
               <w:szCs w:val="22"/>
               <w:lang w:val="en-US" w:eastAsia="en-US"/>
             </w:rPr>
           </w:pPr>
-          <w:hyperlink w:anchor="_Toc397090403" w:history="1">
+          <w:hyperlink w:anchor="_Toc397327846" w:history="1">
             <w:r>
               <w:rPr>
                 <w:rStyle w:val="Hyperlink"/>
                 <w:rFonts w:eastAsiaTheme="majorEastAsia"/>
-                <w:noProof/>
                 <w:lang w:val="en-US"/>
               </w:rPr>
               <w:t>Domain name</w:t>
             </w:r>
             <w:r>
               <w:rPr>
-                <w:noProof/>
                 <w:webHidden/>
               </w:rPr>
               <w:tab/>
             </w:r>
             <w:r>
               <w:rPr>
-                <w:noProof/>
                 <w:webHidden/>
               </w:rPr>
               <w:fldChar w:fldCharType="begin"/>
             </w:r>
             <w:r>
               <w:rPr>
-                <w:noProof/>
-                <w:webHidden/>
-              </w:rPr>
-              <w:instrText xml:space="preserve"> PAGEREF _Toc397090403 \h </w:instrText>
-            </w:r>
-            <w:r>
-              <w:rPr>
-                <w:noProof/>
-                <w:webHidden/>
-              </w:rPr>
-            </w:r>
-            <w:r>
-              <w:rPr>
-                <w:noProof/>
+                <w:webHidden/>
+              </w:rPr>
+              <w:instrText xml:space="preserve"> PAGEREF _Toc397327846 \h </w:instrText>
+            </w:r>
+            <w:r>
+              <w:rPr>
+                <w:webHidden/>
+              </w:rPr>
+            </w:r>
+            <w:r>
+              <w:rPr>
                 <w:webHidden/>
               </w:rPr>
               <w:fldChar w:fldCharType="separate"/>
             </w:r>
             <w:r>
               <w:rPr>
-                <w:noProof/>
-                <w:webHidden/>
-              </w:rPr>
-              <w:t>3</w:t>
-            </w:r>
-            <w:r>
-              <w:rPr>
-                <w:noProof/>
+                <w:webHidden/>
+              </w:rPr>
+              <w:t>2</w:t>
+            </w:r>
+            <w:r>
+              <w:rPr>
                 <w:webHidden/>
               </w:rPr>
               <w:fldChar w:fldCharType="end"/>
@@ -376,71 +326,59 @@
         <w:p>
           <w:pPr>
             <w:pStyle w:val="TOC2"/>
-            <w:tabs>
-              <w:tab w:val="right" w:leader="dot" w:pos="9062"/>
-            </w:tabs>
             <w:rPr>
               <w:rFonts w:asciiTheme="minorHAnsi" w:eastAsiaTheme="minorEastAsia" w:hAnsiTheme="minorHAnsi" w:cstheme="minorBidi"/>
-              <w:noProof/>
               <w:sz w:val="22"/>
               <w:szCs w:val="22"/>
               <w:lang w:val="en-US" w:eastAsia="en-US"/>
             </w:rPr>
           </w:pPr>
-          <w:hyperlink w:anchor="_Toc397090404" w:history="1">
+          <w:hyperlink w:anchor="_Toc397327847" w:history="1">
             <w:r>
               <w:rPr>
                 <w:rStyle w:val="Hyperlink"/>
                 <w:rFonts w:eastAsiaTheme="majorEastAsia"/>
-                <w:noProof/>
                 <w:lang w:val="en-US"/>
               </w:rPr>
               <w:t>User name</w:t>
             </w:r>
             <w:r>
               <w:rPr>
-                <w:noProof/>
                 <w:webHidden/>
               </w:rPr>
               <w:tab/>
             </w:r>
             <w:r>
               <w:rPr>
-                <w:noProof/>
                 <w:webHidden/>
               </w:rPr>
               <w:fldChar w:fldCharType="begin"/>
             </w:r>
             <w:r>
               <w:rPr>
-                <w:noProof/>
-                <w:webHidden/>
-              </w:rPr>
-              <w:instrText xml:space="preserve"> PAGEREF _Toc397090404 \h </w:instrText>
-            </w:r>
-            <w:r>
-              <w:rPr>
-                <w:noProof/>
-                <w:webHidden/>
-              </w:rPr>
-            </w:r>
-            <w:r>
-              <w:rPr>
-                <w:noProof/>
+                <w:webHidden/>
+              </w:rPr>
+              <w:instrText xml:space="preserve"> PAGEREF _Toc397327847 \h </w:instrText>
+            </w:r>
+            <w:r>
+              <w:rPr>
+                <w:webHidden/>
+              </w:rPr>
+            </w:r>
+            <w:r>
+              <w:rPr>
                 <w:webHidden/>
               </w:rPr>
               <w:fldChar w:fldCharType="separate"/>
             </w:r>
             <w:r>
               <w:rPr>
-                <w:noProof/>
-                <w:webHidden/>
-              </w:rPr>
-              <w:t>3</w:t>
-            </w:r>
-            <w:r>
-              <w:rPr>
-                <w:noProof/>
+                <w:webHidden/>
+              </w:rPr>
+              <w:t>2</w:t>
+            </w:r>
+            <w:r>
+              <w:rPr>
                 <w:webHidden/>
               </w:rPr>
               <w:fldChar w:fldCharType="end"/>
@@ -450,71 +388,59 @@
         <w:p>
           <w:pPr>
             <w:pStyle w:val="TOC2"/>
-            <w:tabs>
-              <w:tab w:val="right" w:leader="dot" w:pos="9062"/>
-            </w:tabs>
             <w:rPr>
               <w:rFonts w:asciiTheme="minorHAnsi" w:eastAsiaTheme="minorEastAsia" w:hAnsiTheme="minorHAnsi" w:cstheme="minorBidi"/>
-              <w:noProof/>
               <w:sz w:val="22"/>
               <w:szCs w:val="22"/>
               <w:lang w:val="en-US" w:eastAsia="en-US"/>
             </w:rPr>
           </w:pPr>
-          <w:hyperlink w:anchor="_Toc397090405" w:history="1">
+          <w:hyperlink w:anchor="_Toc397327848" w:history="1">
             <w:r>
               <w:rPr>
                 <w:rStyle w:val="Hyperlink"/>
                 <w:rFonts w:eastAsiaTheme="majorEastAsia"/>
-                <w:noProof/>
                 <w:lang w:val="en-US"/>
               </w:rPr>
               <w:t>Database file</w:t>
             </w:r>
             <w:r>
               <w:rPr>
-                <w:noProof/>
                 <w:webHidden/>
               </w:rPr>
               <w:tab/>
             </w:r>
             <w:r>
               <w:rPr>
-                <w:noProof/>
                 <w:webHidden/>
               </w:rPr>
               <w:fldChar w:fldCharType="begin"/>
             </w:r>
             <w:r>
               <w:rPr>
-                <w:noProof/>
-                <w:webHidden/>
-              </w:rPr>
-              <w:instrText xml:space="preserve"> PAGEREF _Toc397090405 \h </w:instrText>
-            </w:r>
-            <w:r>
-              <w:rPr>
-                <w:noProof/>
-                <w:webHidden/>
-              </w:rPr>
-            </w:r>
-            <w:r>
-              <w:rPr>
-                <w:noProof/>
+                <w:webHidden/>
+              </w:rPr>
+              <w:instrText xml:space="preserve"> PAGEREF _Toc397327848 \h </w:instrText>
+            </w:r>
+            <w:r>
+              <w:rPr>
+                <w:webHidden/>
+              </w:rPr>
+            </w:r>
+            <w:r>
+              <w:rPr>
                 <w:webHidden/>
               </w:rPr>
               <w:fldChar w:fldCharType="separate"/>
             </w:r>
             <w:r>
               <w:rPr>
-                <w:noProof/>
-                <w:webHidden/>
-              </w:rPr>
-              <w:t>3</w:t>
-            </w:r>
-            <w:r>
-              <w:rPr>
-                <w:noProof/>
+                <w:webHidden/>
+              </w:rPr>
+              <w:t>2</w:t>
+            </w:r>
+            <w:r>
+              <w:rPr>
                 <w:webHidden/>
               </w:rPr>
               <w:fldChar w:fldCharType="end"/>
@@ -524,71 +450,59 @@
         <w:p>
           <w:pPr>
             <w:pStyle w:val="TOC2"/>
-            <w:tabs>
-              <w:tab w:val="right" w:leader="dot" w:pos="9062"/>
-            </w:tabs>
             <w:rPr>
               <w:rFonts w:asciiTheme="minorHAnsi" w:eastAsiaTheme="minorEastAsia" w:hAnsiTheme="minorHAnsi" w:cstheme="minorBidi"/>
-              <w:noProof/>
               <w:sz w:val="22"/>
               <w:szCs w:val="22"/>
               <w:lang w:val="en-US" w:eastAsia="en-US"/>
             </w:rPr>
           </w:pPr>
-          <w:hyperlink w:anchor="_Toc397090406" w:history="1">
+          <w:hyperlink w:anchor="_Toc397327849" w:history="1">
             <w:r>
               <w:rPr>
                 <w:rStyle w:val="Hyperlink"/>
                 <w:rFonts w:eastAsiaTheme="majorEastAsia"/>
-                <w:noProof/>
                 <w:lang w:val="en-US"/>
               </w:rPr>
               <w:t>Exchange Web Service</w:t>
             </w:r>
             <w:r>
               <w:rPr>
-                <w:noProof/>
                 <w:webHidden/>
               </w:rPr>
               <w:tab/>
             </w:r>
             <w:r>
               <w:rPr>
-                <w:noProof/>
                 <w:webHidden/>
               </w:rPr>
               <w:fldChar w:fldCharType="begin"/>
             </w:r>
             <w:r>
               <w:rPr>
-                <w:noProof/>
-                <w:webHidden/>
-              </w:rPr>
-              <w:instrText xml:space="preserve"> PAGEREF _Toc397090406 \h </w:instrText>
-            </w:r>
-            <w:r>
-              <w:rPr>
-                <w:noProof/>
-                <w:webHidden/>
-              </w:rPr>
-            </w:r>
-            <w:r>
-              <w:rPr>
-                <w:noProof/>
+                <w:webHidden/>
+              </w:rPr>
+              <w:instrText xml:space="preserve"> PAGEREF _Toc397327849 \h </w:instrText>
+            </w:r>
+            <w:r>
+              <w:rPr>
+                <w:webHidden/>
+              </w:rPr>
+            </w:r>
+            <w:r>
+              <w:rPr>
                 <w:webHidden/>
               </w:rPr>
               <w:fldChar w:fldCharType="separate"/>
             </w:r>
             <w:r>
               <w:rPr>
-                <w:noProof/>
-                <w:webHidden/>
-              </w:rPr>
-              <w:t>3</w:t>
-            </w:r>
-            <w:r>
-              <w:rPr>
-                <w:noProof/>
+                <w:webHidden/>
+              </w:rPr>
+              <w:t>2</w:t>
+            </w:r>
+            <w:r>
+              <w:rPr>
                 <w:webHidden/>
               </w:rPr>
               <w:fldChar w:fldCharType="end"/>
@@ -598,71 +512,59 @@
         <w:p>
           <w:pPr>
             <w:pStyle w:val="TOC3"/>
-            <w:tabs>
-              <w:tab w:val="right" w:leader="dot" w:pos="9062"/>
-            </w:tabs>
             <w:rPr>
               <w:rFonts w:asciiTheme="minorHAnsi" w:eastAsiaTheme="minorEastAsia" w:hAnsiTheme="minorHAnsi" w:cstheme="minorBidi"/>
-              <w:noProof/>
               <w:sz w:val="22"/>
               <w:szCs w:val="22"/>
               <w:lang w:val="en-US" w:eastAsia="en-US"/>
             </w:rPr>
           </w:pPr>
-          <w:hyperlink w:anchor="_Toc397090407" w:history="1">
+          <w:hyperlink w:anchor="_Toc397327850" w:history="1">
             <w:r>
               <w:rPr>
                 <w:rStyle w:val="Hyperlink"/>
                 <w:rFonts w:eastAsiaTheme="majorEastAsia"/>
-                <w:noProof/>
                 <w:lang w:val="en-US"/>
               </w:rPr>
               <w:t>Service URL</w:t>
             </w:r>
             <w:r>
               <w:rPr>
-                <w:noProof/>
                 <w:webHidden/>
               </w:rPr>
               <w:tab/>
             </w:r>
             <w:r>
               <w:rPr>
-                <w:noProof/>
                 <w:webHidden/>
               </w:rPr>
               <w:fldChar w:fldCharType="begin"/>
             </w:r>
             <w:r>
               <w:rPr>
-                <w:noProof/>
-                <w:webHidden/>
-              </w:rPr>
-              <w:instrText xml:space="preserve"> PAGEREF _Toc397090407 \h </w:instrText>
-            </w:r>
-            <w:r>
-              <w:rPr>
-                <w:noProof/>
-                <w:webHidden/>
-              </w:rPr>
-            </w:r>
-            <w:r>
-              <w:rPr>
-                <w:noProof/>
+                <w:webHidden/>
+              </w:rPr>
+              <w:instrText xml:space="preserve"> PAGEREF _Toc397327850 \h </w:instrText>
+            </w:r>
+            <w:r>
+              <w:rPr>
+                <w:webHidden/>
+              </w:rPr>
+            </w:r>
+            <w:r>
+              <w:rPr>
                 <w:webHidden/>
               </w:rPr>
               <w:fldChar w:fldCharType="separate"/>
             </w:r>
             <w:r>
               <w:rPr>
-                <w:noProof/>
-                <w:webHidden/>
-              </w:rPr>
-              <w:t>3</w:t>
-            </w:r>
-            <w:r>
-              <w:rPr>
-                <w:noProof/>
+                <w:webHidden/>
+              </w:rPr>
+              <w:t>2</w:t>
+            </w:r>
+            <w:r>
+              <w:rPr>
                 <w:webHidden/>
               </w:rPr>
               <w:fldChar w:fldCharType="end"/>
@@ -672,71 +574,59 @@
         <w:p>
           <w:pPr>
             <w:pStyle w:val="TOC3"/>
-            <w:tabs>
-              <w:tab w:val="right" w:leader="dot" w:pos="9062"/>
-            </w:tabs>
             <w:rPr>
               <w:rFonts w:asciiTheme="minorHAnsi" w:eastAsiaTheme="minorEastAsia" w:hAnsiTheme="minorHAnsi" w:cstheme="minorBidi"/>
-              <w:noProof/>
               <w:sz w:val="22"/>
               <w:szCs w:val="22"/>
               <w:lang w:val="en-US" w:eastAsia="en-US"/>
             </w:rPr>
           </w:pPr>
-          <w:hyperlink w:anchor="_Toc397090408" w:history="1">
+          <w:hyperlink w:anchor="_Toc397327851" w:history="1">
             <w:r>
               <w:rPr>
                 <w:rStyle w:val="Hyperlink"/>
                 <w:rFonts w:eastAsiaTheme="majorEastAsia"/>
-                <w:noProof/>
                 <w:lang w:val="en-US"/>
               </w:rPr>
               <w:t>Use Web Proxy</w:t>
             </w:r>
             <w:r>
               <w:rPr>
-                <w:noProof/>
                 <w:webHidden/>
               </w:rPr>
               <w:tab/>
             </w:r>
             <w:r>
               <w:rPr>
-                <w:noProof/>
                 <w:webHidden/>
               </w:rPr>
               <w:fldChar w:fldCharType="begin"/>
             </w:r>
             <w:r>
               <w:rPr>
-                <w:noProof/>
-                <w:webHidden/>
-              </w:rPr>
-              <w:instrText xml:space="preserve"> PAGEREF _Toc397090408 \h </w:instrText>
-            </w:r>
-            <w:r>
-              <w:rPr>
-                <w:noProof/>
-                <w:webHidden/>
-              </w:rPr>
-            </w:r>
-            <w:r>
-              <w:rPr>
-                <w:noProof/>
+                <w:webHidden/>
+              </w:rPr>
+              <w:instrText xml:space="preserve"> PAGEREF _Toc397327851 \h </w:instrText>
+            </w:r>
+            <w:r>
+              <w:rPr>
+                <w:webHidden/>
+              </w:rPr>
+            </w:r>
+            <w:r>
+              <w:rPr>
                 <w:webHidden/>
               </w:rPr>
               <w:fldChar w:fldCharType="separate"/>
             </w:r>
             <w:r>
               <w:rPr>
-                <w:noProof/>
-                <w:webHidden/>
-              </w:rPr>
-              <w:t>4</w:t>
-            </w:r>
-            <w:r>
-              <w:rPr>
-                <w:noProof/>
+                <w:webHidden/>
+              </w:rPr>
+              <w:t>3</w:t>
+            </w:r>
+            <w:r>
+              <w:rPr>
                 <w:webHidden/>
               </w:rPr>
               <w:fldChar w:fldCharType="end"/>
@@ -746,71 +636,59 @@
         <w:p>
           <w:pPr>
             <w:pStyle w:val="TOC3"/>
-            <w:tabs>
-              <w:tab w:val="right" w:leader="dot" w:pos="9062"/>
-            </w:tabs>
             <w:rPr>
               <w:rFonts w:asciiTheme="minorHAnsi" w:eastAsiaTheme="minorEastAsia" w:hAnsiTheme="minorHAnsi" w:cstheme="minorBidi"/>
-              <w:noProof/>
               <w:sz w:val="22"/>
               <w:szCs w:val="22"/>
               <w:lang w:val="en-US" w:eastAsia="en-US"/>
             </w:rPr>
           </w:pPr>
-          <w:hyperlink w:anchor="_Toc397090409" w:history="1">
+          <w:hyperlink w:anchor="_Toc397327852" w:history="1">
             <w:r>
               <w:rPr>
                 <w:rStyle w:val="Hyperlink"/>
                 <w:rFonts w:eastAsiaTheme="majorEastAsia"/>
-                <w:noProof/>
                 <w:lang w:val="en-US"/>
               </w:rPr>
               <w:t>Proxy URL</w:t>
             </w:r>
             <w:r>
               <w:rPr>
-                <w:noProof/>
                 <w:webHidden/>
               </w:rPr>
               <w:tab/>
             </w:r>
             <w:r>
               <w:rPr>
-                <w:noProof/>
                 <w:webHidden/>
               </w:rPr>
               <w:fldChar w:fldCharType="begin"/>
             </w:r>
             <w:r>
               <w:rPr>
-                <w:noProof/>
-                <w:webHidden/>
-              </w:rPr>
-              <w:instrText xml:space="preserve"> PAGEREF _Toc397090409 \h </w:instrText>
-            </w:r>
-            <w:r>
-              <w:rPr>
-                <w:noProof/>
-                <w:webHidden/>
-              </w:rPr>
-            </w:r>
-            <w:r>
-              <w:rPr>
-                <w:noProof/>
+                <w:webHidden/>
+              </w:rPr>
+              <w:instrText xml:space="preserve"> PAGEREF _Toc397327852 \h </w:instrText>
+            </w:r>
+            <w:r>
+              <w:rPr>
+                <w:webHidden/>
+              </w:rPr>
+            </w:r>
+            <w:r>
+              <w:rPr>
                 <w:webHidden/>
               </w:rPr>
               <w:fldChar w:fldCharType="separate"/>
             </w:r>
             <w:r>
               <w:rPr>
-                <w:noProof/>
-                <w:webHidden/>
-              </w:rPr>
-              <w:t>4</w:t>
-            </w:r>
-            <w:r>
-              <w:rPr>
-                <w:noProof/>
+                <w:webHidden/>
+              </w:rPr>
+              <w:t>3</w:t>
+            </w:r>
+            <w:r>
+              <w:rPr>
                 <w:webHidden/>
               </w:rPr>
               <w:fldChar w:fldCharType="end"/>
@@ -820,71 +698,59 @@
         <w:p>
           <w:pPr>
             <w:pStyle w:val="TOC3"/>
-            <w:tabs>
-              <w:tab w:val="right" w:leader="dot" w:pos="9062"/>
-            </w:tabs>
             <w:rPr>
               <w:rFonts w:asciiTheme="minorHAnsi" w:eastAsiaTheme="minorEastAsia" w:hAnsiTheme="minorHAnsi" w:cstheme="minorBidi"/>
-              <w:noProof/>
               <w:sz w:val="22"/>
               <w:szCs w:val="22"/>
               <w:lang w:val="en-US" w:eastAsia="en-US"/>
             </w:rPr>
           </w:pPr>
-          <w:hyperlink w:anchor="_Toc397090410" w:history="1">
+          <w:hyperlink w:anchor="_Toc397327853" w:history="1">
             <w:r>
               <w:rPr>
                 <w:rStyle w:val="Hyperlink"/>
                 <w:rFonts w:eastAsiaTheme="majorEastAsia"/>
-                <w:noProof/>
                 <w:lang w:val="en-US"/>
               </w:rPr>
               <w:t>Proxy Port</w:t>
             </w:r>
             <w:r>
               <w:rPr>
-                <w:noProof/>
                 <w:webHidden/>
               </w:rPr>
               <w:tab/>
             </w:r>
             <w:r>
               <w:rPr>
-                <w:noProof/>
                 <w:webHidden/>
               </w:rPr>
               <w:fldChar w:fldCharType="begin"/>
             </w:r>
             <w:r>
               <w:rPr>
-                <w:noProof/>
-                <w:webHidden/>
-              </w:rPr>
-              <w:instrText xml:space="preserve"> PAGEREF _Toc397090410 \h </w:instrText>
-            </w:r>
-            <w:r>
-              <w:rPr>
-                <w:noProof/>
-                <w:webHidden/>
-              </w:rPr>
-            </w:r>
-            <w:r>
-              <w:rPr>
-                <w:noProof/>
+                <w:webHidden/>
+              </w:rPr>
+              <w:instrText xml:space="preserve"> PAGEREF _Toc397327853 \h </w:instrText>
+            </w:r>
+            <w:r>
+              <w:rPr>
+                <w:webHidden/>
+              </w:rPr>
+            </w:r>
+            <w:r>
+              <w:rPr>
                 <w:webHidden/>
               </w:rPr>
               <w:fldChar w:fldCharType="separate"/>
             </w:r>
             <w:r>
               <w:rPr>
-                <w:noProof/>
-                <w:webHidden/>
-              </w:rPr>
-              <w:t>4</w:t>
-            </w:r>
-            <w:r>
-              <w:rPr>
-                <w:noProof/>
+                <w:webHidden/>
+              </w:rPr>
+              <w:t>3</w:t>
+            </w:r>
+            <w:r>
+              <w:rPr>
                 <w:webHidden/>
               </w:rPr>
               <w:fldChar w:fldCharType="end"/>
@@ -894,71 +760,59 @@
         <w:p>
           <w:pPr>
             <w:pStyle w:val="TOC1"/>
-            <w:tabs>
-              <w:tab w:val="right" w:leader="dot" w:pos="9062"/>
-            </w:tabs>
             <w:rPr>
               <w:rFonts w:asciiTheme="minorHAnsi" w:eastAsiaTheme="minorEastAsia" w:hAnsiTheme="minorHAnsi" w:cstheme="minorBidi"/>
-              <w:noProof/>
               <w:sz w:val="22"/>
               <w:szCs w:val="22"/>
               <w:lang w:val="en-US" w:eastAsia="en-US"/>
             </w:rPr>
           </w:pPr>
-          <w:hyperlink w:anchor="_Toc397090411" w:history="1">
+          <w:hyperlink w:anchor="_Toc397327854" w:history="1">
             <w:r>
               <w:rPr>
                 <w:rStyle w:val="Hyperlink"/>
                 <w:rFonts w:eastAsiaTheme="majorEastAsia"/>
-                <w:noProof/>
                 <w:lang w:val="en-US"/>
               </w:rPr>
               <w:t>Logon/Connect</w:t>
             </w:r>
             <w:r>
               <w:rPr>
-                <w:noProof/>
                 <w:webHidden/>
               </w:rPr>
               <w:tab/>
             </w:r>
             <w:r>
               <w:rPr>
-                <w:noProof/>
                 <w:webHidden/>
               </w:rPr>
               <w:fldChar w:fldCharType="begin"/>
             </w:r>
             <w:r>
               <w:rPr>
-                <w:noProof/>
-                <w:webHidden/>
-              </w:rPr>
-              <w:instrText xml:space="preserve"> PAGEREF _Toc397090411 \h </w:instrText>
-            </w:r>
-            <w:r>
-              <w:rPr>
-                <w:noProof/>
-                <w:webHidden/>
-              </w:rPr>
-            </w:r>
-            <w:r>
-              <w:rPr>
-                <w:noProof/>
+                <w:webHidden/>
+              </w:rPr>
+              <w:instrText xml:space="preserve"> PAGEREF _Toc397327854 \h </w:instrText>
+            </w:r>
+            <w:r>
+              <w:rPr>
+                <w:webHidden/>
+              </w:rPr>
+            </w:r>
+            <w:r>
+              <w:rPr>
                 <w:webHidden/>
               </w:rPr>
               <w:fldChar w:fldCharType="separate"/>
             </w:r>
             <w:r>
               <w:rPr>
-                <w:noProof/>
-                <w:webHidden/>
-              </w:rPr>
-              <w:t>5</w:t>
-            </w:r>
-            <w:r>
-              <w:rPr>
-                <w:noProof/>
+                <w:webHidden/>
+              </w:rPr>
+              <w:t>4</w:t>
+            </w:r>
+            <w:r>
+              <w:rPr>
                 <w:webHidden/>
               </w:rPr>
               <w:fldChar w:fldCharType="end"/>
@@ -968,71 +822,59 @@
         <w:p>
           <w:pPr>
             <w:pStyle w:val="TOC2"/>
-            <w:tabs>
-              <w:tab w:val="right" w:leader="dot" w:pos="9062"/>
-            </w:tabs>
             <w:rPr>
               <w:rFonts w:asciiTheme="minorHAnsi" w:eastAsiaTheme="minorEastAsia" w:hAnsiTheme="minorHAnsi" w:cstheme="minorBidi"/>
-              <w:noProof/>
               <w:sz w:val="22"/>
               <w:szCs w:val="22"/>
               <w:lang w:val="en-US" w:eastAsia="en-US"/>
             </w:rPr>
           </w:pPr>
-          <w:hyperlink w:anchor="_Toc397090412" w:history="1">
+          <w:hyperlink w:anchor="_Toc397327855" w:history="1">
             <w:r>
               <w:rPr>
                 <w:rStyle w:val="Hyperlink"/>
                 <w:rFonts w:eastAsiaTheme="majorEastAsia"/>
-                <w:noProof/>
                 <w:lang w:val="en-US"/>
               </w:rPr>
               <w:t>Logon dialog</w:t>
             </w:r>
             <w:r>
               <w:rPr>
-                <w:noProof/>
                 <w:webHidden/>
               </w:rPr>
               <w:tab/>
             </w:r>
             <w:r>
               <w:rPr>
-                <w:noProof/>
                 <w:webHidden/>
               </w:rPr>
               <w:fldChar w:fldCharType="begin"/>
             </w:r>
             <w:r>
               <w:rPr>
-                <w:noProof/>
-                <w:webHidden/>
-              </w:rPr>
-              <w:instrText xml:space="preserve"> PAGEREF _Toc397090412 \h </w:instrText>
-            </w:r>
-            <w:r>
-              <w:rPr>
-                <w:noProof/>
-                <w:webHidden/>
-              </w:rPr>
-            </w:r>
-            <w:r>
-              <w:rPr>
-                <w:noProof/>
+                <w:webHidden/>
+              </w:rPr>
+              <w:instrText xml:space="preserve"> PAGEREF _Toc397327855 \h </w:instrText>
+            </w:r>
+            <w:r>
+              <w:rPr>
+                <w:webHidden/>
+              </w:rPr>
+            </w:r>
+            <w:r>
+              <w:rPr>
                 <w:webHidden/>
               </w:rPr>
               <w:fldChar w:fldCharType="separate"/>
             </w:r>
             <w:r>
               <w:rPr>
-                <w:noProof/>
-                <w:webHidden/>
-              </w:rPr>
-              <w:t>5</w:t>
-            </w:r>
-            <w:r>
-              <w:rPr>
-                <w:noProof/>
+                <w:webHidden/>
+              </w:rPr>
+              <w:t>4</w:t>
+            </w:r>
+            <w:r>
+              <w:rPr>
                 <w:webHidden/>
               </w:rPr>
               <w:fldChar w:fldCharType="end"/>
@@ -1042,71 +884,121 @@
         <w:p>
           <w:pPr>
             <w:pStyle w:val="TOC1"/>
-            <w:tabs>
-              <w:tab w:val="right" w:leader="dot" w:pos="9062"/>
-            </w:tabs>
             <w:rPr>
               <w:rFonts w:asciiTheme="minorHAnsi" w:eastAsiaTheme="minorEastAsia" w:hAnsiTheme="minorHAnsi" w:cstheme="minorBidi"/>
-              <w:noProof/>
               <w:sz w:val="22"/>
               <w:szCs w:val="22"/>
               <w:lang w:val="en-US" w:eastAsia="en-US"/>
             </w:rPr>
           </w:pPr>
-          <w:hyperlink w:anchor="_Toc397090413" w:history="1">
+          <w:hyperlink w:anchor="_Toc397327856" w:history="1">
             <w:r>
               <w:rPr>
                 <w:rStyle w:val="Hyperlink"/>
                 <w:rFonts w:eastAsiaTheme="majorEastAsia"/>
-                <w:noProof/>
                 <w:lang w:val="en-US"/>
               </w:rPr>
+              <w:t>Disconnect</w:t>
+            </w:r>
+            <w:r>
+              <w:rPr>
+                <w:webHidden/>
+              </w:rPr>
+              <w:tab/>
+            </w:r>
+            <w:r>
+              <w:rPr>
+                <w:webHidden/>
+              </w:rPr>
+              <w:fldChar w:fldCharType="begin"/>
+            </w:r>
+            <w:r>
+              <w:rPr>
+                <w:webHidden/>
+              </w:rPr>
+              <w:instrText xml:space="preserve"> PAGEREF _Toc397327856 \h </w:instrText>
+            </w:r>
+            <w:r>
+              <w:rPr>
+                <w:webHidden/>
+              </w:rPr>
+            </w:r>
+            <w:r>
+              <w:rPr>
+                <w:webHidden/>
+              </w:rPr>
+              <w:fldChar w:fldCharType="separate"/>
+            </w:r>
+            <w:r>
+              <w:rPr>
+                <w:webHidden/>
+              </w:rPr>
+              <w:t>4</w:t>
+            </w:r>
+            <w:r>
+              <w:rPr>
+                <w:webHidden/>
+              </w:rPr>
+              <w:fldChar w:fldCharType="end"/>
+            </w:r>
+          </w:hyperlink>
+        </w:p>
+        <w:p>
+          <w:pPr>
+            <w:pStyle w:val="TOC1"/>
+            <w:rPr>
+              <w:rFonts w:asciiTheme="minorHAnsi" w:eastAsiaTheme="minorEastAsia" w:hAnsiTheme="minorHAnsi" w:cstheme="minorBidi"/>
+              <w:sz w:val="22"/>
+              <w:szCs w:val="22"/>
+              <w:lang w:val="en-US" w:eastAsia="en-US"/>
+            </w:rPr>
+          </w:pPr>
+          <w:hyperlink w:anchor="_Toc397327857" w:history="1">
+            <w:r>
+              <w:rPr>
+                <w:rStyle w:val="Hyperlink"/>
+                <w:rFonts w:eastAsiaTheme="majorEastAsia"/>
+                <w:lang w:val="en-US"/>
+              </w:rPr>
               <w:t>Main Window</w:t>
             </w:r>
             <w:r>
               <w:rPr>
-                <w:noProof/>
                 <w:webHidden/>
               </w:rPr>
               <w:tab/>
             </w:r>
             <w:r>
               <w:rPr>
-                <w:noProof/>
                 <w:webHidden/>
               </w:rPr>
               <w:fldChar w:fldCharType="begin"/>
             </w:r>
             <w:r>
               <w:rPr>
-                <w:noProof/>
-                <w:webHidden/>
-              </w:rPr>
-              <w:instrText xml:space="preserve"> PAGEREF _Toc397090413 \h </w:instrText>
-            </w:r>
-            <w:r>
-              <w:rPr>
-                <w:noProof/>
-                <w:webHidden/>
-              </w:rPr>
-            </w:r>
-            <w:r>
-              <w:rPr>
-                <w:noProof/>
+                <w:webHidden/>
+              </w:rPr>
+              <w:instrText xml:space="preserve"> PAGEREF _Toc397327857 \h </w:instrText>
+            </w:r>
+            <w:r>
+              <w:rPr>
+                <w:webHidden/>
+              </w:rPr>
+            </w:r>
+            <w:r>
+              <w:rPr>
                 <w:webHidden/>
               </w:rPr>
               <w:fldChar w:fldCharType="separate"/>
             </w:r>
             <w:r>
               <w:rPr>
-                <w:noProof/>
                 <w:webHidden/>
               </w:rPr>
               <w:t>5</w:t>
             </w:r>
             <w:r>
               <w:rPr>
-                <w:noProof/>
                 <w:webHidden/>
               </w:rPr>
               <w:fldChar w:fldCharType="end"/>
@@ -1116,71 +1008,59 @@
         <w:p>
           <w:pPr>
             <w:pStyle w:val="TOC2"/>
-            <w:tabs>
-              <w:tab w:val="right" w:leader="dot" w:pos="9062"/>
-            </w:tabs>
             <w:rPr>
               <w:rFonts w:asciiTheme="minorHAnsi" w:eastAsiaTheme="minorEastAsia" w:hAnsiTheme="minorHAnsi" w:cstheme="minorBidi"/>
-              <w:noProof/>
               <w:sz w:val="22"/>
               <w:szCs w:val="22"/>
               <w:lang w:val="en-US" w:eastAsia="en-US"/>
             </w:rPr>
           </w:pPr>
-          <w:hyperlink w:anchor="_Toc397090414" w:history="1">
+          <w:hyperlink w:anchor="_Toc397327858" w:history="1">
             <w:r>
               <w:rPr>
                 <w:rStyle w:val="Hyperlink"/>
                 <w:rFonts w:eastAsiaTheme="majorEastAsia"/>
-                <w:noProof/>
                 <w:lang w:val="en-US"/>
               </w:rPr>
               <w:t>Color Status Field</w:t>
             </w:r>
             <w:r>
               <w:rPr>
-                <w:noProof/>
                 <w:webHidden/>
               </w:rPr>
               <w:tab/>
             </w:r>
             <w:r>
               <w:rPr>
-                <w:noProof/>
                 <w:webHidden/>
               </w:rPr>
               <w:fldChar w:fldCharType="begin"/>
             </w:r>
             <w:r>
               <w:rPr>
-                <w:noProof/>
-                <w:webHidden/>
-              </w:rPr>
-              <w:instrText xml:space="preserve"> PAGEREF _Toc397090414 \h </w:instrText>
-            </w:r>
-            <w:r>
-              <w:rPr>
-                <w:noProof/>
-                <w:webHidden/>
-              </w:rPr>
-            </w:r>
-            <w:r>
-              <w:rPr>
-                <w:noProof/>
+                <w:webHidden/>
+              </w:rPr>
+              <w:instrText xml:space="preserve"> PAGEREF _Toc397327858 \h </w:instrText>
+            </w:r>
+            <w:r>
+              <w:rPr>
+                <w:webHidden/>
+              </w:rPr>
+            </w:r>
+            <w:r>
+              <w:rPr>
                 <w:webHidden/>
               </w:rPr>
               <w:fldChar w:fldCharType="separate"/>
             </w:r>
             <w:r>
               <w:rPr>
-                <w:noProof/>
-                <w:webHidden/>
-              </w:rPr>
-              <w:t>6</w:t>
-            </w:r>
-            <w:r>
-              <w:rPr>
-                <w:noProof/>
+                <w:webHidden/>
+              </w:rPr>
+              <w:t>5</w:t>
+            </w:r>
+            <w:r>
+              <w:rPr>
                 <w:webHidden/>
               </w:rPr>
               <w:fldChar w:fldCharType="end"/>
@@ -1190,71 +1070,59 @@
         <w:p>
           <w:pPr>
             <w:pStyle w:val="TOC2"/>
-            <w:tabs>
-              <w:tab w:val="right" w:leader="dot" w:pos="9062"/>
-            </w:tabs>
             <w:rPr>
               <w:rFonts w:asciiTheme="minorHAnsi" w:eastAsiaTheme="minorEastAsia" w:hAnsiTheme="minorHAnsi" w:cstheme="minorBidi"/>
-              <w:noProof/>
               <w:sz w:val="22"/>
               <w:szCs w:val="22"/>
               <w:lang w:val="en-US" w:eastAsia="en-US"/>
             </w:rPr>
           </w:pPr>
-          <w:hyperlink w:anchor="_Toc397090415" w:history="1">
+          <w:hyperlink w:anchor="_Toc397327859" w:history="1">
             <w:r>
               <w:rPr>
                 <w:rStyle w:val="Hyperlink"/>
                 <w:rFonts w:eastAsiaTheme="majorEastAsia"/>
-                <w:noProof/>
                 <w:lang w:val="en-US"/>
               </w:rPr>
               <w:t>Text status</w:t>
             </w:r>
             <w:r>
               <w:rPr>
-                <w:noProof/>
                 <w:webHidden/>
               </w:rPr>
               <w:tab/>
             </w:r>
             <w:r>
               <w:rPr>
-                <w:noProof/>
                 <w:webHidden/>
               </w:rPr>
               <w:fldChar w:fldCharType="begin"/>
             </w:r>
             <w:r>
               <w:rPr>
-                <w:noProof/>
-                <w:webHidden/>
-              </w:rPr>
-              <w:instrText xml:space="preserve"> PAGEREF _Toc397090415 \h </w:instrText>
-            </w:r>
-            <w:r>
-              <w:rPr>
-                <w:noProof/>
-                <w:webHidden/>
-              </w:rPr>
-            </w:r>
-            <w:r>
-              <w:rPr>
-                <w:noProof/>
+                <w:webHidden/>
+              </w:rPr>
+              <w:instrText xml:space="preserve"> PAGEREF _Toc397327859 \h </w:instrText>
+            </w:r>
+            <w:r>
+              <w:rPr>
+                <w:webHidden/>
+              </w:rPr>
+            </w:r>
+            <w:r>
+              <w:rPr>
                 <w:webHidden/>
               </w:rPr>
               <w:fldChar w:fldCharType="separate"/>
             </w:r>
             <w:r>
               <w:rPr>
-                <w:noProof/>
-                <w:webHidden/>
-              </w:rPr>
-              <w:t>6</w:t>
-            </w:r>
-            <w:r>
-              <w:rPr>
-                <w:noProof/>
+                <w:webHidden/>
+              </w:rPr>
+              <w:t>5</w:t>
+            </w:r>
+            <w:r>
+              <w:rPr>
                 <w:webHidden/>
               </w:rPr>
               <w:fldChar w:fldCharType="end"/>
@@ -1264,71 +1132,59 @@
         <w:p>
           <w:pPr>
             <w:pStyle w:val="TOC2"/>
-            <w:tabs>
-              <w:tab w:val="right" w:leader="dot" w:pos="9062"/>
-            </w:tabs>
             <w:rPr>
               <w:rFonts w:asciiTheme="minorHAnsi" w:eastAsiaTheme="minorEastAsia" w:hAnsiTheme="minorHAnsi" w:cstheme="minorBidi"/>
-              <w:noProof/>
               <w:sz w:val="22"/>
               <w:szCs w:val="22"/>
               <w:lang w:val="en-US" w:eastAsia="en-US"/>
             </w:rPr>
           </w:pPr>
-          <w:hyperlink w:anchor="_Toc397090416" w:history="1">
+          <w:hyperlink w:anchor="_Toc397327860" w:history="1">
             <w:r>
               <w:rPr>
                 <w:rStyle w:val="Hyperlink"/>
                 <w:rFonts w:eastAsiaTheme="majorEastAsia"/>
-                <w:noProof/>
                 <w:lang w:val="en-US"/>
               </w:rPr>
               <w:t>Browse tab</w:t>
             </w:r>
             <w:r>
               <w:rPr>
-                <w:noProof/>
                 <w:webHidden/>
               </w:rPr>
               <w:tab/>
             </w:r>
             <w:r>
               <w:rPr>
-                <w:noProof/>
                 <w:webHidden/>
               </w:rPr>
               <w:fldChar w:fldCharType="begin"/>
             </w:r>
             <w:r>
               <w:rPr>
-                <w:noProof/>
-                <w:webHidden/>
-              </w:rPr>
-              <w:instrText xml:space="preserve"> PAGEREF _Toc397090416 \h </w:instrText>
-            </w:r>
-            <w:r>
-              <w:rPr>
-                <w:noProof/>
-                <w:webHidden/>
-              </w:rPr>
-            </w:r>
-            <w:r>
-              <w:rPr>
-                <w:noProof/>
+                <w:webHidden/>
+              </w:rPr>
+              <w:instrText xml:space="preserve"> PAGEREF _Toc397327860 \h </w:instrText>
+            </w:r>
+            <w:r>
+              <w:rPr>
+                <w:webHidden/>
+              </w:rPr>
+            </w:r>
+            <w:r>
+              <w:rPr>
                 <w:webHidden/>
               </w:rPr>
               <w:fldChar w:fldCharType="separate"/>
             </w:r>
             <w:r>
               <w:rPr>
-                <w:noProof/>
-                <w:webHidden/>
-              </w:rPr>
-              <w:t>7</w:t>
-            </w:r>
-            <w:r>
-              <w:rPr>
-                <w:noProof/>
+                <w:webHidden/>
+              </w:rPr>
+              <w:t>6</w:t>
+            </w:r>
+            <w:r>
+              <w:rPr>
                 <w:webHidden/>
               </w:rPr>
               <w:fldChar w:fldCharType="end"/>
@@ -1338,71 +1194,59 @@
         <w:p>
           <w:pPr>
             <w:pStyle w:val="TOC3"/>
-            <w:tabs>
-              <w:tab w:val="right" w:leader="dot" w:pos="9062"/>
-            </w:tabs>
             <w:rPr>
               <w:rFonts w:asciiTheme="minorHAnsi" w:eastAsiaTheme="minorEastAsia" w:hAnsiTheme="minorHAnsi" w:cstheme="minorBidi"/>
-              <w:noProof/>
               <w:sz w:val="22"/>
               <w:szCs w:val="22"/>
               <w:lang w:val="en-US" w:eastAsia="en-US"/>
             </w:rPr>
           </w:pPr>
-          <w:hyperlink w:anchor="_Toc397090417" w:history="1">
+          <w:hyperlink w:anchor="_Toc397327861" w:history="1">
             <w:r>
               <w:rPr>
                 <w:rStyle w:val="Hyperlink"/>
                 <w:rFonts w:eastAsiaTheme="majorEastAsia"/>
-                <w:noProof/>
                 <w:lang w:val="en-US"/>
               </w:rPr>
               <w:t>Search</w:t>
             </w:r>
             <w:r>
               <w:rPr>
-                <w:noProof/>
                 <w:webHidden/>
               </w:rPr>
               <w:tab/>
             </w:r>
             <w:r>
               <w:rPr>
-                <w:noProof/>
                 <w:webHidden/>
               </w:rPr>
               <w:fldChar w:fldCharType="begin"/>
             </w:r>
             <w:r>
               <w:rPr>
-                <w:noProof/>
-                <w:webHidden/>
-              </w:rPr>
-              <w:instrText xml:space="preserve"> PAGEREF _Toc397090417 \h </w:instrText>
-            </w:r>
-            <w:r>
-              <w:rPr>
-                <w:noProof/>
-                <w:webHidden/>
-              </w:rPr>
-            </w:r>
-            <w:r>
-              <w:rPr>
-                <w:noProof/>
+                <w:webHidden/>
+              </w:rPr>
+              <w:instrText xml:space="preserve"> PAGEREF _Toc397327861 \h </w:instrText>
+            </w:r>
+            <w:r>
+              <w:rPr>
+                <w:webHidden/>
+              </w:rPr>
+            </w:r>
+            <w:r>
+              <w:rPr>
                 <w:webHidden/>
               </w:rPr>
               <w:fldChar w:fldCharType="separate"/>
             </w:r>
             <w:r>
               <w:rPr>
-                <w:noProof/>
-                <w:webHidden/>
-              </w:rPr>
-              <w:t>7</w:t>
-            </w:r>
-            <w:r>
-              <w:rPr>
-                <w:noProof/>
+                <w:webHidden/>
+              </w:rPr>
+              <w:t>6</w:t>
+            </w:r>
+            <w:r>
+              <w:rPr>
                 <w:webHidden/>
               </w:rPr>
               <w:fldChar w:fldCharType="end"/>
@@ -1412,71 +1256,59 @@
         <w:p>
           <w:pPr>
             <w:pStyle w:val="TOC3"/>
-            <w:tabs>
-              <w:tab w:val="right" w:leader="dot" w:pos="9062"/>
-            </w:tabs>
             <w:rPr>
               <w:rFonts w:asciiTheme="minorHAnsi" w:eastAsiaTheme="minorEastAsia" w:hAnsiTheme="minorHAnsi" w:cstheme="minorBidi"/>
-              <w:noProof/>
               <w:sz w:val="22"/>
               <w:szCs w:val="22"/>
               <w:lang w:val="en-US" w:eastAsia="en-US"/>
             </w:rPr>
           </w:pPr>
-          <w:hyperlink w:anchor="_Toc397090418" w:history="1">
+          <w:hyperlink w:anchor="_Toc397327862" w:history="1">
             <w:r>
               <w:rPr>
                 <w:rStyle w:val="Hyperlink"/>
                 <w:rFonts w:eastAsiaTheme="majorEastAsia"/>
-                <w:noProof/>
                 <w:lang w:val="en-US"/>
               </w:rPr>
               <w:t>No Filter</w:t>
             </w:r>
             <w:r>
               <w:rPr>
-                <w:noProof/>
                 <w:webHidden/>
               </w:rPr>
               <w:tab/>
             </w:r>
             <w:r>
               <w:rPr>
-                <w:noProof/>
                 <w:webHidden/>
               </w:rPr>
               <w:fldChar w:fldCharType="begin"/>
             </w:r>
             <w:r>
               <w:rPr>
-                <w:noProof/>
-                <w:webHidden/>
-              </w:rPr>
-              <w:instrText xml:space="preserve"> PAGEREF _Toc397090418 \h </w:instrText>
-            </w:r>
-            <w:r>
-              <w:rPr>
-                <w:noProof/>
-                <w:webHidden/>
-              </w:rPr>
-            </w:r>
-            <w:r>
-              <w:rPr>
-                <w:noProof/>
+                <w:webHidden/>
+              </w:rPr>
+              <w:instrText xml:space="preserve"> PAGEREF _Toc397327862 \h </w:instrText>
+            </w:r>
+            <w:r>
+              <w:rPr>
+                <w:webHidden/>
+              </w:rPr>
+            </w:r>
+            <w:r>
+              <w:rPr>
                 <w:webHidden/>
               </w:rPr>
               <w:fldChar w:fldCharType="separate"/>
             </w:r>
             <w:r>
               <w:rPr>
-                <w:noProof/>
-                <w:webHidden/>
-              </w:rPr>
-              <w:t>8</w:t>
-            </w:r>
-            <w:r>
-              <w:rPr>
-                <w:noProof/>
+                <w:webHidden/>
+              </w:rPr>
+              <w:t>7</w:t>
+            </w:r>
+            <w:r>
+              <w:rPr>
                 <w:webHidden/>
               </w:rPr>
               <w:fldChar w:fldCharType="end"/>
@@ -1486,71 +1318,59 @@
         <w:p>
           <w:pPr>
             <w:pStyle w:val="TOC2"/>
-            <w:tabs>
-              <w:tab w:val="right" w:leader="dot" w:pos="9062"/>
-            </w:tabs>
             <w:rPr>
               <w:rFonts w:asciiTheme="minorHAnsi" w:eastAsiaTheme="minorEastAsia" w:hAnsiTheme="minorHAnsi" w:cstheme="minorBidi"/>
-              <w:noProof/>
               <w:sz w:val="22"/>
               <w:szCs w:val="22"/>
               <w:lang w:val="en-US" w:eastAsia="en-US"/>
             </w:rPr>
           </w:pPr>
-          <w:hyperlink w:anchor="_Toc397090419" w:history="1">
+          <w:hyperlink w:anchor="_Toc397327863" w:history="1">
             <w:r>
               <w:rPr>
                 <w:rStyle w:val="Hyperlink"/>
                 <w:rFonts w:eastAsiaTheme="majorEastAsia"/>
-                <w:noProof/>
                 <w:lang w:val="en-US"/>
               </w:rPr>
               <w:t>Export License Data</w:t>
             </w:r>
             <w:r>
               <w:rPr>
-                <w:noProof/>
                 <w:webHidden/>
               </w:rPr>
               <w:tab/>
             </w:r>
             <w:r>
               <w:rPr>
-                <w:noProof/>
                 <w:webHidden/>
               </w:rPr>
               <w:fldChar w:fldCharType="begin"/>
             </w:r>
             <w:r>
               <w:rPr>
-                <w:noProof/>
-                <w:webHidden/>
-              </w:rPr>
-              <w:instrText xml:space="preserve"> PAGEREF _Toc397090419 \h </w:instrText>
-            </w:r>
-            <w:r>
-              <w:rPr>
-                <w:noProof/>
-                <w:webHidden/>
-              </w:rPr>
-            </w:r>
-            <w:r>
-              <w:rPr>
-                <w:noProof/>
+                <w:webHidden/>
+              </w:rPr>
+              <w:instrText xml:space="preserve"> PAGEREF _Toc397327863 \h </w:instrText>
+            </w:r>
+            <w:r>
+              <w:rPr>
+                <w:webHidden/>
+              </w:rPr>
+            </w:r>
+            <w:r>
+              <w:rPr>
                 <w:webHidden/>
               </w:rPr>
               <w:fldChar w:fldCharType="separate"/>
             </w:r>
             <w:r>
               <w:rPr>
-                <w:noProof/>
-                <w:webHidden/>
-              </w:rPr>
-              <w:t>8</w:t>
-            </w:r>
-            <w:r>
-              <w:rPr>
-                <w:noProof/>
+                <w:webHidden/>
+              </w:rPr>
+              <w:t>7</w:t>
+            </w:r>
+            <w:r>
+              <w:rPr>
                 <w:webHidden/>
               </w:rPr>
               <w:fldChar w:fldCharType="end"/>
@@ -1560,71 +1380,59 @@
         <w:p>
           <w:pPr>
             <w:pStyle w:val="TOC2"/>
-            <w:tabs>
-              <w:tab w:val="right" w:leader="dot" w:pos="9062"/>
-            </w:tabs>
             <w:rPr>
               <w:rFonts w:asciiTheme="minorHAnsi" w:eastAsiaTheme="minorEastAsia" w:hAnsiTheme="minorHAnsi" w:cstheme="minorBidi"/>
-              <w:noProof/>
               <w:sz w:val="22"/>
               <w:szCs w:val="22"/>
               <w:lang w:val="en-US" w:eastAsia="en-US"/>
             </w:rPr>
           </w:pPr>
-          <w:hyperlink w:anchor="_Toc397090420" w:history="1">
+          <w:hyperlink w:anchor="_Toc397327864" w:history="1">
             <w:r>
               <w:rPr>
                 <w:rStyle w:val="Hyperlink"/>
                 <w:rFonts w:eastAsiaTheme="majorEastAsia"/>
-                <w:noProof/>
                 <w:lang w:val="en-US"/>
               </w:rPr>
               <w:t>Log tab</w:t>
             </w:r>
             <w:r>
               <w:rPr>
-                <w:noProof/>
                 <w:webHidden/>
               </w:rPr>
               <w:tab/>
             </w:r>
             <w:r>
               <w:rPr>
-                <w:noProof/>
                 <w:webHidden/>
               </w:rPr>
               <w:fldChar w:fldCharType="begin"/>
             </w:r>
             <w:r>
               <w:rPr>
-                <w:noProof/>
-                <w:webHidden/>
-              </w:rPr>
-              <w:instrText xml:space="preserve"> PAGEREF _Toc397090420 \h </w:instrText>
-            </w:r>
-            <w:r>
-              <w:rPr>
-                <w:noProof/>
-                <w:webHidden/>
-              </w:rPr>
-            </w:r>
-            <w:r>
-              <w:rPr>
-                <w:noProof/>
+                <w:webHidden/>
+              </w:rPr>
+              <w:instrText xml:space="preserve"> PAGEREF _Toc397327864 \h </w:instrText>
+            </w:r>
+            <w:r>
+              <w:rPr>
+                <w:webHidden/>
+              </w:rPr>
+            </w:r>
+            <w:r>
+              <w:rPr>
                 <w:webHidden/>
               </w:rPr>
               <w:fldChar w:fldCharType="separate"/>
             </w:r>
             <w:r>
               <w:rPr>
-                <w:noProof/>
-                <w:webHidden/>
-              </w:rPr>
-              <w:t>8</w:t>
-            </w:r>
-            <w:r>
-              <w:rPr>
-                <w:noProof/>
+                <w:webHidden/>
+              </w:rPr>
+              <w:t>7</w:t>
+            </w:r>
+            <w:r>
+              <w:rPr>
                 <w:webHidden/>
               </w:rPr>
               <w:fldChar w:fldCharType="end"/>
@@ -1634,71 +1442,59 @@
         <w:p>
           <w:pPr>
             <w:pStyle w:val="TOC1"/>
-            <w:tabs>
-              <w:tab w:val="right" w:leader="dot" w:pos="9062"/>
-            </w:tabs>
             <w:rPr>
               <w:rFonts w:asciiTheme="minorHAnsi" w:eastAsiaTheme="minorEastAsia" w:hAnsiTheme="minorHAnsi" w:cstheme="minorBidi"/>
-              <w:noProof/>
               <w:sz w:val="22"/>
               <w:szCs w:val="22"/>
               <w:lang w:val="en-US" w:eastAsia="en-US"/>
             </w:rPr>
           </w:pPr>
-          <w:hyperlink w:anchor="_Toc397090421" w:history="1">
+          <w:hyperlink w:anchor="_Toc397327865" w:history="1">
             <w:r>
               <w:rPr>
                 <w:rStyle w:val="Hyperlink"/>
                 <w:rFonts w:eastAsiaTheme="majorEastAsia"/>
-                <w:noProof/>
                 <w:lang w:val="en-US"/>
               </w:rPr>
               <w:t>Data refresh</w:t>
             </w:r>
             <w:r>
               <w:rPr>
-                <w:noProof/>
                 <w:webHidden/>
               </w:rPr>
               <w:tab/>
             </w:r>
             <w:r>
               <w:rPr>
-                <w:noProof/>
                 <w:webHidden/>
               </w:rPr>
               <w:fldChar w:fldCharType="begin"/>
             </w:r>
             <w:r>
               <w:rPr>
-                <w:noProof/>
-                <w:webHidden/>
-              </w:rPr>
-              <w:instrText xml:space="preserve"> PAGEREF _Toc397090421 \h </w:instrText>
-            </w:r>
-            <w:r>
-              <w:rPr>
-                <w:noProof/>
-                <w:webHidden/>
-              </w:rPr>
-            </w:r>
-            <w:r>
-              <w:rPr>
-                <w:noProof/>
+                <w:webHidden/>
+              </w:rPr>
+              <w:instrText xml:space="preserve"> PAGEREF _Toc397327865 \h </w:instrText>
+            </w:r>
+            <w:r>
+              <w:rPr>
+                <w:webHidden/>
+              </w:rPr>
+            </w:r>
+            <w:r>
+              <w:rPr>
                 <w:webHidden/>
               </w:rPr>
               <w:fldChar w:fldCharType="separate"/>
             </w:r>
             <w:r>
               <w:rPr>
-                <w:noProof/>
-                <w:webHidden/>
-              </w:rPr>
-              <w:t>9</w:t>
-            </w:r>
-            <w:r>
-              <w:rPr>
-                <w:noProof/>
+                <w:webHidden/>
+              </w:rPr>
+              <w:t>8</w:t>
+            </w:r>
+            <w:r>
+              <w:rPr>
                 <w:webHidden/>
               </w:rPr>
               <w:fldChar w:fldCharType="end"/>
@@ -1708,71 +1504,59 @@
         <w:p>
           <w:pPr>
             <w:pStyle w:val="TOC1"/>
-            <w:tabs>
-              <w:tab w:val="right" w:leader="dot" w:pos="9062"/>
-            </w:tabs>
             <w:rPr>
               <w:rFonts w:asciiTheme="minorHAnsi" w:eastAsiaTheme="minorEastAsia" w:hAnsiTheme="minorHAnsi" w:cstheme="minorBidi"/>
-              <w:noProof/>
               <w:sz w:val="22"/>
               <w:szCs w:val="22"/>
               <w:lang w:val="en-US" w:eastAsia="en-US"/>
             </w:rPr>
           </w:pPr>
-          <w:hyperlink w:anchor="_Toc397090422" w:history="1">
+          <w:hyperlink w:anchor="_Toc397327866" w:history="1">
             <w:r>
               <w:rPr>
                 <w:rStyle w:val="Hyperlink"/>
                 <w:rFonts w:eastAsiaTheme="majorEastAsia"/>
-                <w:noProof/>
                 <w:lang w:val="en-US"/>
               </w:rPr>
               <w:t>Requirements</w:t>
             </w:r>
             <w:r>
               <w:rPr>
-                <w:noProof/>
                 <w:webHidden/>
               </w:rPr>
               <w:tab/>
             </w:r>
             <w:r>
               <w:rPr>
-                <w:noProof/>
                 <w:webHidden/>
               </w:rPr>
               <w:fldChar w:fldCharType="begin"/>
             </w:r>
             <w:r>
               <w:rPr>
-                <w:noProof/>
-                <w:webHidden/>
-              </w:rPr>
-              <w:instrText xml:space="preserve"> PAGEREF _Toc397090422 \h </w:instrText>
-            </w:r>
-            <w:r>
-              <w:rPr>
-                <w:noProof/>
-                <w:webHidden/>
-              </w:rPr>
-            </w:r>
-            <w:r>
-              <w:rPr>
-                <w:noProof/>
+                <w:webHidden/>
+              </w:rPr>
+              <w:instrText xml:space="preserve"> PAGEREF _Toc397327866 \h </w:instrText>
+            </w:r>
+            <w:r>
+              <w:rPr>
+                <w:webHidden/>
+              </w:rPr>
+            </w:r>
+            <w:r>
+              <w:rPr>
                 <w:webHidden/>
               </w:rPr>
               <w:fldChar w:fldCharType="separate"/>
             </w:r>
             <w:r>
               <w:rPr>
-                <w:noProof/>
-                <w:webHidden/>
-              </w:rPr>
-              <w:t>9</w:t>
-            </w:r>
-            <w:r>
-              <w:rPr>
-                <w:noProof/>
+                <w:webHidden/>
+              </w:rPr>
+              <w:t>8</w:t>
+            </w:r>
+            <w:r>
+              <w:rPr>
                 <w:webHidden/>
               </w:rPr>
               <w:fldChar w:fldCharType="end"/>
@@ -1782,71 +1566,59 @@
         <w:p>
           <w:pPr>
             <w:pStyle w:val="TOC2"/>
-            <w:tabs>
-              <w:tab w:val="right" w:leader="dot" w:pos="9062"/>
-            </w:tabs>
             <w:rPr>
               <w:rFonts w:asciiTheme="minorHAnsi" w:eastAsiaTheme="minorEastAsia" w:hAnsiTheme="minorHAnsi" w:cstheme="minorBidi"/>
-              <w:noProof/>
               <w:sz w:val="22"/>
               <w:szCs w:val="22"/>
               <w:lang w:val="en-US" w:eastAsia="en-US"/>
             </w:rPr>
           </w:pPr>
-          <w:hyperlink w:anchor="_Toc397090423" w:history="1">
+          <w:hyperlink w:anchor="_Toc397327867" w:history="1">
             <w:r>
               <w:rPr>
                 <w:rStyle w:val="Hyperlink"/>
                 <w:rFonts w:eastAsiaTheme="majorEastAsia"/>
-                <w:noProof/>
                 <w:lang w:val="en-US"/>
               </w:rPr>
               <w:t>License eMail definition</w:t>
             </w:r>
             <w:r>
               <w:rPr>
-                <w:noProof/>
                 <w:webHidden/>
               </w:rPr>
               <w:tab/>
             </w:r>
             <w:r>
               <w:rPr>
-                <w:noProof/>
                 <w:webHidden/>
               </w:rPr>
               <w:fldChar w:fldCharType="begin"/>
             </w:r>
             <w:r>
               <w:rPr>
-                <w:noProof/>
-                <w:webHidden/>
-              </w:rPr>
-              <w:instrText xml:space="preserve"> PAGEREF _Toc397090423 \h </w:instrText>
-            </w:r>
-            <w:r>
-              <w:rPr>
-                <w:noProof/>
-                <w:webHidden/>
-              </w:rPr>
-            </w:r>
-            <w:r>
-              <w:rPr>
-                <w:noProof/>
+                <w:webHidden/>
+              </w:rPr>
+              <w:instrText xml:space="preserve"> PAGEREF _Toc397327867 \h </w:instrText>
+            </w:r>
+            <w:r>
+              <w:rPr>
+                <w:webHidden/>
+              </w:rPr>
+            </w:r>
+            <w:r>
+              <w:rPr>
                 <w:webHidden/>
               </w:rPr>
               <w:fldChar w:fldCharType="separate"/>
             </w:r>
             <w:r>
               <w:rPr>
-                <w:noProof/>
-                <w:webHidden/>
-              </w:rPr>
-              <w:t>9</w:t>
-            </w:r>
-            <w:r>
-              <w:rPr>
-                <w:noProof/>
+                <w:webHidden/>
+              </w:rPr>
+              <w:t>8</w:t>
+            </w:r>
+            <w:r>
+              <w:rPr>
                 <w:webHidden/>
               </w:rPr>
               <w:fldChar w:fldCharType="end"/>
@@ -1856,71 +1628,59 @@
         <w:p>
           <w:pPr>
             <w:pStyle w:val="TOC3"/>
-            <w:tabs>
-              <w:tab w:val="right" w:leader="dot" w:pos="9062"/>
-            </w:tabs>
             <w:rPr>
               <w:rFonts w:asciiTheme="minorHAnsi" w:eastAsiaTheme="minorEastAsia" w:hAnsiTheme="minorHAnsi" w:cstheme="minorBidi"/>
-              <w:noProof/>
               <w:sz w:val="22"/>
               <w:szCs w:val="22"/>
               <w:lang w:val="en-US" w:eastAsia="en-US"/>
             </w:rPr>
           </w:pPr>
-          <w:hyperlink w:anchor="_Toc397090424" w:history="1">
+          <w:hyperlink w:anchor="_Toc397327868" w:history="1">
             <w:r>
               <w:rPr>
                 <w:rStyle w:val="Hyperlink"/>
                 <w:rFonts w:eastAsiaTheme="majorEastAsia"/>
-                <w:noProof/>
                 <w:lang w:val="en-US"/>
               </w:rPr>
               <w:t>eMail Body</w:t>
             </w:r>
             <w:r>
               <w:rPr>
-                <w:noProof/>
                 <w:webHidden/>
               </w:rPr>
               <w:tab/>
             </w:r>
             <w:r>
               <w:rPr>
-                <w:noProof/>
                 <w:webHidden/>
               </w:rPr>
               <w:fldChar w:fldCharType="begin"/>
             </w:r>
             <w:r>
               <w:rPr>
-                <w:noProof/>
-                <w:webHidden/>
-              </w:rPr>
-              <w:instrText xml:space="preserve"> PAGEREF _Toc397090424 \h </w:instrText>
-            </w:r>
-            <w:r>
-              <w:rPr>
-                <w:noProof/>
-                <w:webHidden/>
-              </w:rPr>
-            </w:r>
-            <w:r>
-              <w:rPr>
-                <w:noProof/>
+                <w:webHidden/>
+              </w:rPr>
+              <w:instrText xml:space="preserve"> PAGEREF _Toc397327868 \h </w:instrText>
+            </w:r>
+            <w:r>
+              <w:rPr>
+                <w:webHidden/>
+              </w:rPr>
+            </w:r>
+            <w:r>
+              <w:rPr>
                 <w:webHidden/>
               </w:rPr>
               <w:fldChar w:fldCharType="separate"/>
             </w:r>
             <w:r>
               <w:rPr>
-                <w:noProof/>
-                <w:webHidden/>
-              </w:rPr>
-              <w:t>9</w:t>
-            </w:r>
-            <w:r>
-              <w:rPr>
-                <w:noProof/>
+                <w:webHidden/>
+              </w:rPr>
+              <w:t>8</w:t>
+            </w:r>
+            <w:r>
+              <w:rPr>
                 <w:webHidden/>
               </w:rPr>
               <w:fldChar w:fldCharType="end"/>
@@ -1930,71 +1690,59 @@
         <w:p>
           <w:pPr>
             <w:pStyle w:val="TOC3"/>
-            <w:tabs>
-              <w:tab w:val="right" w:leader="dot" w:pos="9062"/>
-            </w:tabs>
             <w:rPr>
               <w:rFonts w:asciiTheme="minorHAnsi" w:eastAsiaTheme="minorEastAsia" w:hAnsiTheme="minorHAnsi" w:cstheme="minorBidi"/>
-              <w:noProof/>
               <w:sz w:val="22"/>
               <w:szCs w:val="22"/>
               <w:lang w:val="en-US" w:eastAsia="en-US"/>
             </w:rPr>
           </w:pPr>
-          <w:hyperlink w:anchor="_Toc397090425" w:history="1">
+          <w:hyperlink w:anchor="_Toc397327869" w:history="1">
             <w:r>
               <w:rPr>
                 <w:rStyle w:val="Hyperlink"/>
                 <w:rFonts w:eastAsiaTheme="majorEastAsia"/>
-                <w:noProof/>
                 <w:lang w:val="en-US"/>
               </w:rPr>
               <w:t>Attached xml</w:t>
             </w:r>
             <w:r>
               <w:rPr>
-                <w:noProof/>
                 <w:webHidden/>
               </w:rPr>
               <w:tab/>
             </w:r>
             <w:r>
               <w:rPr>
-                <w:noProof/>
                 <w:webHidden/>
               </w:rPr>
               <w:fldChar w:fldCharType="begin"/>
             </w:r>
             <w:r>
               <w:rPr>
-                <w:noProof/>
-                <w:webHidden/>
-              </w:rPr>
-              <w:instrText xml:space="preserve"> PAGEREF _Toc397090425 \h </w:instrText>
-            </w:r>
-            <w:r>
-              <w:rPr>
-                <w:noProof/>
-                <w:webHidden/>
-              </w:rPr>
-            </w:r>
-            <w:r>
-              <w:rPr>
-                <w:noProof/>
+                <w:webHidden/>
+              </w:rPr>
+              <w:instrText xml:space="preserve"> PAGEREF _Toc397327869 \h </w:instrText>
+            </w:r>
+            <w:r>
+              <w:rPr>
+                <w:webHidden/>
+              </w:rPr>
+            </w:r>
+            <w:r>
+              <w:rPr>
                 <w:webHidden/>
               </w:rPr>
               <w:fldChar w:fldCharType="separate"/>
             </w:r>
             <w:r>
               <w:rPr>
-                <w:noProof/>
-                <w:webHidden/>
-              </w:rPr>
-              <w:t>10</w:t>
-            </w:r>
-            <w:r>
-              <w:rPr>
-                <w:noProof/>
+                <w:webHidden/>
+              </w:rPr>
+              <w:t>9</w:t>
+            </w:r>
+            <w:r>
+              <w:rPr>
                 <w:webHidden/>
               </w:rPr>
               <w:fldChar w:fldCharType="end"/>
@@ -2004,71 +1752,121 @@
         <w:p>
           <w:pPr>
             <w:pStyle w:val="TOC2"/>
-            <w:tabs>
-              <w:tab w:val="right" w:leader="dot" w:pos="9062"/>
-            </w:tabs>
             <w:rPr>
               <w:rFonts w:asciiTheme="minorHAnsi" w:eastAsiaTheme="minorEastAsia" w:hAnsiTheme="minorHAnsi" w:cstheme="minorBidi"/>
-              <w:noProof/>
               <w:sz w:val="22"/>
               <w:szCs w:val="22"/>
               <w:lang w:val="en-US" w:eastAsia="en-US"/>
             </w:rPr>
           </w:pPr>
-          <w:hyperlink w:anchor="_Toc397090426" w:history="1">
+          <w:hyperlink w:anchor="_Toc397327870" w:history="1">
             <w:r>
               <w:rPr>
                 <w:rStyle w:val="Hyperlink"/>
                 <w:rFonts w:eastAsiaTheme="majorEastAsia"/>
-                <w:noProof/>
                 <w:lang w:val="en-US"/>
               </w:rPr>
               <w:t>Changes to processed eMails</w:t>
             </w:r>
             <w:r>
               <w:rPr>
-                <w:noProof/>
                 <w:webHidden/>
               </w:rPr>
               <w:tab/>
             </w:r>
             <w:r>
               <w:rPr>
-                <w:noProof/>
                 <w:webHidden/>
               </w:rPr>
               <w:fldChar w:fldCharType="begin"/>
             </w:r>
             <w:r>
               <w:rPr>
-                <w:noProof/>
-                <w:webHidden/>
-              </w:rPr>
-              <w:instrText xml:space="preserve"> PAGEREF _Toc397090426 \h </w:instrText>
-            </w:r>
-            <w:r>
-              <w:rPr>
-                <w:noProof/>
-                <w:webHidden/>
-              </w:rPr>
-            </w:r>
-            <w:r>
-              <w:rPr>
-                <w:noProof/>
+                <w:webHidden/>
+              </w:rPr>
+              <w:instrText xml:space="preserve"> PAGEREF _Toc397327870 \h </w:instrText>
+            </w:r>
+            <w:r>
+              <w:rPr>
+                <w:webHidden/>
+              </w:rPr>
+            </w:r>
+            <w:r>
+              <w:rPr>
                 <w:webHidden/>
               </w:rPr>
               <w:fldChar w:fldCharType="separate"/>
             </w:r>
             <w:r>
               <w:rPr>
-                <w:noProof/>
-                <w:webHidden/>
-              </w:rPr>
-              <w:t>10</w:t>
-            </w:r>
-            <w:r>
-              <w:rPr>
-                <w:noProof/>
+                <w:webHidden/>
+              </w:rPr>
+              <w:t>9</w:t>
+            </w:r>
+            <w:r>
+              <w:rPr>
+                <w:webHidden/>
+              </w:rPr>
+              <w:fldChar w:fldCharType="end"/>
+            </w:r>
+          </w:hyperlink>
+        </w:p>
+        <w:p>
+          <w:pPr>
+            <w:pStyle w:val="TOC3"/>
+            <w:rPr>
+              <w:rFonts w:asciiTheme="minorHAnsi" w:eastAsiaTheme="minorEastAsia" w:hAnsiTheme="minorHAnsi" w:cstheme="minorBidi"/>
+              <w:sz w:val="22"/>
+              <w:szCs w:val="22"/>
+              <w:lang w:val="en-US" w:eastAsia="en-US"/>
+            </w:rPr>
+          </w:pPr>
+          <w:hyperlink w:anchor="_Toc397327871" w:history="1">
+            <w:r>
+              <w:rPr>
+                <w:rStyle w:val="Hyperlink"/>
+                <w:rFonts w:eastAsiaTheme="majorEastAsia"/>
+                <w:lang w:val="en-US"/>
+              </w:rPr>
+              <w:t>Duplicate data</w:t>
+            </w:r>
+            <w:r>
+              <w:rPr>
+                <w:webHidden/>
+              </w:rPr>
+              <w:tab/>
+            </w:r>
+            <w:r>
+              <w:rPr>
+                <w:webHidden/>
+              </w:rPr>
+              <w:fldChar w:fldCharType="begin"/>
+            </w:r>
+            <w:r>
+              <w:rPr>
+                <w:webHidden/>
+              </w:rPr>
+              <w:instrText xml:space="preserve"> PAGEREF _Toc397327871 \h </w:instrText>
+            </w:r>
+            <w:r>
+              <w:rPr>
+                <w:webHidden/>
+              </w:rPr>
+            </w:r>
+            <w:r>
+              <w:rPr>
+                <w:webHidden/>
+              </w:rPr>
+              <w:fldChar w:fldCharType="separate"/>
+            </w:r>
+            <w:r>
+              <w:rPr>
+                <w:webHidden/>
+              </w:rPr>
+              <w:t>9</w:t>
+            </w:r>
+            <w:r>
+              <w:rPr>
                 <w:webHidden/>
               </w:rPr>
               <w:fldChar w:fldCharType="end"/>
@@ -2109,7 +1907,7 @@
           <w:lang w:val="en-US"/>
         </w:rPr>
       </w:pPr>
-      <w:bookmarkStart w:id="1" w:name="_Toc397090401"/>
+      <w:bookmarkStart w:id="1" w:name="_Toc397327844"/>
       <w:r>
         <w:rPr>
           <w:lang w:val="en-US"/>
@@ -2161,7 +1959,7 @@
                     </pic:cNvPicPr>
                   </pic:nvPicPr>
                   <pic:blipFill>
-                    <a:blip r:embed="rId8" cstate="print"/>
+                    <a:blip r:embed="rId9" cstate="print"/>
                     <a:srcRect/>
                     <a:stretch>
                       <a:fillRect/>
@@ -2216,7 +2014,7 @@
           <w:lang w:val="en-US"/>
         </w:rPr>
       </w:pPr>
-      <w:bookmarkStart w:id="2" w:name="_Toc397090402"/>
+      <w:bookmarkStart w:id="2" w:name="_Toc397327845"/>
       <w:r>
         <w:rPr>
           <w:lang w:val="en-US"/>
@@ -2227,12 +2025,25 @@
     </w:p>
     <w:p>
       <w:pPr>
+        <w:rPr>
+          <w:lang w:val="en-US"/>
+        </w:rPr>
+      </w:pPr>
+      <w:r>
+        <w:rPr>
+          <w:lang w:val="en-US"/>
+        </w:rPr>
+        <w:t>The settings made here will be used as default for the logon dialog.</w:t>
+      </w:r>
+    </w:p>
+    <w:p>
+      <w:pPr>
         <w:pStyle w:val="Heading2"/>
         <w:rPr>
           <w:lang w:val="en-US"/>
         </w:rPr>
       </w:pPr>
-      <w:bookmarkStart w:id="3" w:name="_Toc397090403"/>
+      <w:bookmarkStart w:id="3" w:name="_Toc397327846"/>
       <w:r>
         <w:rPr>
           <w:lang w:val="en-US"/>
@@ -2291,7 +2102,7 @@
           <w:lang w:val="en-US"/>
         </w:rPr>
       </w:pPr>
-      <w:bookmarkStart w:id="4" w:name="_Toc397090404"/>
+      <w:bookmarkStart w:id="4" w:name="_Toc397327847"/>
       <w:r>
         <w:rPr>
           <w:lang w:val="en-US"/>
@@ -2338,7 +2149,7 @@
           <w:lang w:val="en-US"/>
         </w:rPr>
       </w:pPr>
-      <w:bookmarkStart w:id="5" w:name="_Toc397090405"/>
+      <w:bookmarkStart w:id="5" w:name="_Toc397327848"/>
       <w:r>
         <w:rPr>
           <w:lang w:val="en-US"/>
@@ -2380,7 +2191,7 @@
           <w:lang w:val="en-US"/>
         </w:rPr>
       </w:pPr>
-      <w:bookmarkStart w:id="6" w:name="_Toc397090406"/>
+      <w:bookmarkStart w:id="6" w:name="_Toc397327849"/>
       <w:r>
         <w:rPr>
           <w:lang w:val="en-US"/>
@@ -2396,7 +2207,7 @@
           <w:lang w:val="en-US"/>
         </w:rPr>
       </w:pPr>
-      <w:bookmarkStart w:id="7" w:name="_Toc397090407"/>
+      <w:bookmarkStart w:id="7" w:name="_Toc397327850"/>
       <w:r>
         <w:rPr>
           <w:lang w:val="en-US"/>
@@ -2425,7 +2236,7 @@
           <w:lang w:val="en-US"/>
         </w:rPr>
       </w:pPr>
-      <w:bookmarkStart w:id="8" w:name="_Toc397090408"/>
+      <w:bookmarkStart w:id="8" w:name="_Toc397327851"/>
       <w:r>
         <w:rPr>
           <w:lang w:val="en-US"/>
@@ -2477,7 +2288,7 @@
                     </pic:cNvPicPr>
                   </pic:nvPicPr>
                   <pic:blipFill>
-                    <a:blip r:embed="rId9" cstate="print"/>
+                    <a:blip r:embed="rId10" cstate="print"/>
                     <a:srcRect/>
                     <a:stretch>
                       <a:fillRect/>
@@ -2513,7 +2324,7 @@
           <w:lang w:val="en-US"/>
         </w:rPr>
       </w:pPr>
-      <w:bookmarkStart w:id="9" w:name="_Toc397090409"/>
+      <w:bookmarkStart w:id="9" w:name="_Toc397327852"/>
       <w:r>
         <w:rPr>
           <w:lang w:val="en-US"/>
@@ -2542,7 +2353,7 @@
           <w:lang w:val="en-US"/>
         </w:rPr>
       </w:pPr>
-      <w:bookmarkStart w:id="10" w:name="_Toc397090410"/>
+      <w:bookmarkStart w:id="10" w:name="_Toc397327853"/>
       <w:r>
         <w:rPr>
           <w:lang w:val="en-US"/>
@@ -2604,7 +2415,7 @@
           <w:lang w:val="en-US"/>
         </w:rPr>
       </w:pPr>
-      <w:bookmarkStart w:id="11" w:name="_Toc397090411"/>
+      <w:bookmarkStart w:id="11" w:name="_Toc397327854"/>
       <w:r>
         <w:rPr>
           <w:lang w:val="en-US"/>
@@ -2668,7 +2479,7 @@
                     </pic:cNvPicPr>
                   </pic:nvPicPr>
                   <pic:blipFill>
-                    <a:blip r:embed="rId10" cstate="print"/>
+                    <a:blip r:embed="rId11" cstate="print"/>
                     <a:srcRect/>
                     <a:stretch>
                       <a:fillRect/>
@@ -2704,7 +2515,7 @@
           <w:lang w:val="en-US"/>
         </w:rPr>
       </w:pPr>
-      <w:bookmarkStart w:id="12" w:name="_Toc397090412"/>
+      <w:bookmarkStart w:id="12" w:name="_Toc397327855"/>
       <w:r>
         <w:rPr>
           <w:lang w:val="en-US"/>
@@ -2755,7 +2566,7 @@
                     </pic:cNvPicPr>
                   </pic:nvPicPr>
                   <pic:blipFill>
-                    <a:blip r:embed="rId11" cstate="print"/>
+                    <a:blip r:embed="rId12" cstate="print"/>
                     <a:srcRect/>
                     <a:stretch>
                       <a:fillRect/>
@@ -2791,14 +2602,44 @@
           <w:lang w:val="en-US"/>
         </w:rPr>
       </w:pPr>
-      <w:bookmarkStart w:id="13" w:name="_Toc397090413"/>
-      <w:r>
-        <w:rPr>
-          <w:lang w:val="en-US"/>
-        </w:rPr>
+      <w:bookmarkStart w:id="13" w:name="_Toc397327856"/>
+      <w:r>
+        <w:rPr>
+          <w:lang w:val="en-US"/>
+        </w:rPr>
+        <w:t>Disconnect</w:t>
+      </w:r>
+      <w:bookmarkEnd w:id="13"/>
+    </w:p>
+    <w:p>
+      <w:pPr>
+        <w:rPr>
+          <w:lang w:val="en-US"/>
+        </w:rPr>
+      </w:pPr>
+      <w:r>
+        <w:rPr>
+          <w:lang w:val="en-US"/>
+        </w:rPr>
+        <w:t>If the connection is broken (inidicator at bottom left turns red) or if you want to work offline without automatic updates after a Logon you can use Disconnect form the menu bar to disconnect from the Exchange server. If the connection has been broken, you need to select Disconnect first to be able to do another Connect/Logon.</w:t>
+      </w:r>
+    </w:p>
+    <w:p>
+      <w:pPr>
+        <w:pStyle w:val="Heading1"/>
+        <w:rPr>
+          <w:lang w:val="en-US"/>
+        </w:rPr>
+      </w:pPr>
+      <w:bookmarkStart w:id="14" w:name="_Toc397327857"/>
+      <w:r>
+        <w:rPr>
+          <w:lang w:val="en-US"/>
+        </w:rPr>
+        <w:lastRenderedPageBreak/>
         <w:t>Main Window</w:t>
       </w:r>
-      <w:bookmarkEnd w:id="13"/>
+      <w:bookmarkEnd w:id="14"/>
     </w:p>
     <w:p>
       <w:pPr>
@@ -2820,15 +2661,14 @@
           <w:lang w:val="en-US"/>
         </w:rPr>
       </w:pPr>
-      <w:bookmarkStart w:id="14" w:name="_Toc397090414"/>
-      <w:r>
-        <w:rPr>
-          <w:lang w:val="en-US"/>
-        </w:rPr>
-        <w:lastRenderedPageBreak/>
+      <w:bookmarkStart w:id="15" w:name="_Toc397327858"/>
+      <w:r>
+        <w:rPr>
+          <w:lang w:val="en-US"/>
+        </w:rPr>
         <w:t>Color Status Field</w:t>
       </w:r>
-      <w:bookmarkEnd w:id="14"/>
+      <w:bookmarkEnd w:id="15"/>
     </w:p>
     <w:p>
       <w:pPr>
@@ -2917,14 +2757,14 @@
           <w:lang w:val="en-US"/>
         </w:rPr>
       </w:pPr>
-      <w:bookmarkStart w:id="15" w:name="_Toc397090415"/>
+      <w:bookmarkStart w:id="16" w:name="_Toc397327859"/>
       <w:r>
         <w:rPr>
           <w:lang w:val="en-US"/>
         </w:rPr>
         <w:t>Text status</w:t>
       </w:r>
-      <w:bookmarkEnd w:id="15"/>
+      <w:bookmarkEnd w:id="16"/>
     </w:p>
     <w:p>
       <w:pPr>
@@ -2939,7 +2779,37 @@
         <w:rPr>
           <w:lang w:val="en-US"/>
         </w:rPr>
-        <w:t>The text in the status field shows different messages and let you know, waht ews_grabber is doing.</w:t>
+        <w:t>The text in the status field shows differe</w:t>
+      </w:r>
+      <w:r>
+        <w:rPr>
+          <w:lang w:val="en-US"/>
+        </w:rPr>
+        <w:t>nt messages and let you know, w</w:t>
+      </w:r>
+      <w:r>
+        <w:rPr>
+          <w:lang w:val="en-US"/>
+        </w:rPr>
+        <w:t>h</w:t>
+      </w:r>
+      <w:r>
+        <w:rPr>
+          <w:lang w:val="en-US"/>
+        </w:rPr>
+        <w:t>a</w:t>
+      </w:r>
+      <w:r>
+        <w:rPr>
+          <w:lang w:val="en-US"/>
+        </w:rPr>
+        <w:t>t ews_grabber is doing.</w:t>
+      </w:r>
+      <w:r>
+        <w:rPr>
+          <w:lang w:val="en-US"/>
+        </w:rPr>
+        <w:t xml:space="preserve"> See also the Log Tab page.</w:t>
       </w:r>
     </w:p>
     <w:p>
@@ -2969,7 +2839,7 @@
           <w:lang w:val="en-US"/>
         </w:rPr>
       </w:pPr>
-      <w:bookmarkStart w:id="16" w:name="_Toc397090416"/>
+      <w:bookmarkStart w:id="17" w:name="_Toc397327860"/>
       <w:r>
         <w:rPr>
           <w:lang w:val="en-US"/>
@@ -2977,7 +2847,7 @@
         <w:lastRenderedPageBreak/>
         <w:t>Browse tab</w:t>
       </w:r>
-      <w:bookmarkEnd w:id="16"/>
+      <w:bookmarkEnd w:id="17"/>
     </w:p>
     <w:p>
       <w:pPr>
@@ -3027,7 +2897,7 @@
                     </pic:cNvPicPr>
                   </pic:nvPicPr>
                   <pic:blipFill>
-                    <a:blip r:embed="rId12" cstate="print"/>
+                    <a:blip r:embed="rId13" cstate="print"/>
                     <a:srcRect/>
                     <a:stretch>
                       <a:fillRect/>
@@ -3063,14 +2933,14 @@
           <w:lang w:val="en-US"/>
         </w:rPr>
       </w:pPr>
-      <w:bookmarkStart w:id="17" w:name="_Toc397090417"/>
+      <w:bookmarkStart w:id="18" w:name="_Toc397327861"/>
       <w:r>
         <w:rPr>
           <w:lang w:val="en-US"/>
         </w:rPr>
         <w:t>Search</w:t>
       </w:r>
-      <w:bookmarkEnd w:id="17"/>
+      <w:bookmarkEnd w:id="18"/>
     </w:p>
     <w:p>
       <w:pPr>
@@ -3236,7 +3106,7 @@
                     </pic:cNvPicPr>
                   </pic:nvPicPr>
                   <pic:blipFill>
-                    <a:blip r:embed="rId13" cstate="print"/>
+                    <a:blip r:embed="rId14" cstate="print"/>
                     <a:srcRect/>
                     <a:stretch>
                       <a:fillRect/>
@@ -3272,7 +3142,7 @@
           <w:lang w:val="en-US"/>
         </w:rPr>
       </w:pPr>
-      <w:bookmarkStart w:id="18" w:name="_Toc397090418"/>
+      <w:bookmarkStart w:id="19" w:name="_Toc397327862"/>
       <w:r>
         <w:rPr>
           <w:lang w:val="en-US"/>
@@ -3280,7 +3150,7 @@
         <w:lastRenderedPageBreak/>
         <w:t>No Filter</w:t>
       </w:r>
-      <w:bookmarkEnd w:id="18"/>
+      <w:bookmarkEnd w:id="19"/>
     </w:p>
     <w:p>
       <w:pPr>
@@ -3311,14 +3181,14 @@
           <w:lang w:val="en-US"/>
         </w:rPr>
       </w:pPr>
-      <w:bookmarkStart w:id="19" w:name="_Toc397090419"/>
+      <w:bookmarkStart w:id="20" w:name="_Toc397327863"/>
       <w:r>
         <w:rPr>
           <w:lang w:val="en-US"/>
         </w:rPr>
         <w:t>Export License Data</w:t>
       </w:r>
-      <w:bookmarkEnd w:id="19"/>
+      <w:bookmarkEnd w:id="20"/>
     </w:p>
     <w:p>
       <w:pPr>
@@ -3368,7 +3238,7 @@
                     </pic:cNvPicPr>
                   </pic:nvPicPr>
                   <pic:blipFill>
-                    <a:blip r:embed="rId14" cstate="print"/>
+                    <a:blip r:embed="rId15" cstate="print"/>
                     <a:srcRect/>
                     <a:stretch>
                       <a:fillRect/>
@@ -3451,7 +3321,7 @@
                     </pic:cNvPicPr>
                   </pic:nvPicPr>
                   <pic:blipFill>
-                    <a:blip r:embed="rId15" cstate="print"/>
+                    <a:blip r:embed="rId16" cstate="print"/>
                     <a:srcRect/>
                     <a:stretch>
                       <a:fillRect/>
@@ -3493,7 +3363,19 @@
         <w:rPr>
           <w:lang w:val="en-US"/>
         </w:rPr>
-        <w:t>After a successful export you get a message, so you know the liceses have been exported.</w:t>
+        <w:t>After a successful export you get a message, so you know the lice</w:t>
+      </w:r>
+      <w:r>
+        <w:rPr>
+          <w:lang w:val="en-US"/>
+        </w:rPr>
+        <w:t>n</w:t>
+      </w:r>
+      <w:r>
+        <w:rPr>
+          <w:lang w:val="en-US"/>
+        </w:rPr>
+        <w:t>ses have been exported.</w:t>
       </w:r>
     </w:p>
     <w:p>
@@ -3528,7 +3410,7 @@
                     </pic:cNvPicPr>
                   </pic:nvPicPr>
                   <pic:blipFill>
-                    <a:blip r:embed="rId16" cstate="print"/>
+                    <a:blip r:embed="rId17" cstate="print"/>
                     <a:srcRect/>
                     <a:stretch>
                       <a:fillRect/>
@@ -3564,14 +3446,14 @@
           <w:lang w:val="en-US"/>
         </w:rPr>
       </w:pPr>
-      <w:bookmarkStart w:id="20" w:name="_Toc397090420"/>
+      <w:bookmarkStart w:id="21" w:name="_Toc397327864"/>
       <w:r>
         <w:rPr>
           <w:lang w:val="en-US"/>
         </w:rPr>
         <w:t>Log tab</w:t>
       </w:r>
-      <w:bookmarkEnd w:id="20"/>
+      <w:bookmarkEnd w:id="21"/>
     </w:p>
     <w:p>
       <w:pPr>
@@ -3622,7 +3504,7 @@
                     </pic:cNvPicPr>
                   </pic:nvPicPr>
                   <pic:blipFill>
-                    <a:blip r:embed="rId17" cstate="print"/>
+                    <a:blip r:embed="rId18" cstate="print"/>
                     <a:srcRect/>
                     <a:stretch>
                       <a:fillRect/>
@@ -3674,14 +3556,14 @@
           <w:lang w:val="en-US"/>
         </w:rPr>
       </w:pPr>
-      <w:bookmarkStart w:id="21" w:name="_Toc397090421"/>
+      <w:bookmarkStart w:id="22" w:name="_Toc397327865"/>
       <w:r>
         <w:rPr>
           <w:lang w:val="en-US"/>
         </w:rPr>
         <w:t>Data refresh</w:t>
       </w:r>
-      <w:bookmarkEnd w:id="21"/>
+      <w:bookmarkEnd w:id="22"/>
     </w:p>
     <w:p>
       <w:pPr>
@@ -3706,7 +3588,26 @@
         <w:rPr>
           <w:lang w:val="en-US"/>
         </w:rPr>
-        <w:t xml:space="preserve">When ews_grabber connects to the exchange server it first processes all existing eMails using a "license mail" filter. The same may happen on another PC where ews_grabber is running using the same file. After the initial processing of received eMails in the inbox of the specified user account, ews_grabber starts to pull the exchange server for new </w:t>
+        <w:t xml:space="preserve">When ews_grabber connects to the exchange server it first processes all existing eMails using a "license mail" filter. The same may happen on another PC where ews_grabber is running using the same </w:t>
+      </w:r>
+      <w:r>
+        <w:rPr>
+          <w:lang w:val="en-US"/>
+        </w:rPr>
+        <w:t>database file.</w:t>
+      </w:r>
+    </w:p>
+    <w:p>
+      <w:pPr>
+        <w:rPr>
+          <w:lang w:val="en-US"/>
+        </w:rPr>
+      </w:pPr>
+      <w:r>
+        <w:rPr>
+          <w:lang w:val="en-US"/>
+        </w:rPr>
+        <w:t xml:space="preserve">After the initial processing of received eMails in the inbox of the specified user account, ews_grabber starts to pull the exchange server for new </w:t>
       </w:r>
       <w:r>
         <w:rPr>
@@ -3718,7 +3619,13 @@
         <w:rPr>
           <w:lang w:val="en-US"/>
         </w:rPr>
-        <w:t xml:space="preserve"> periodically. If a new eMail has been received and matches a "license mail", then the license data is extracted and added to the database file but not </w:t>
+        <w:t xml:space="preserve"> periodically. If a new eMail has been received and matches a "license mail", then the license data is extracted and added to the database file but </w:t>
+      </w:r>
+      <w:r>
+        <w:rPr>
+          <w:lang w:val="en-US"/>
+        </w:rPr>
+        <w:t xml:space="preserve">this update will not been </w:t>
       </w:r>
       <w:r>
         <w:rPr>
@@ -3730,7 +3637,19 @@
         <w:rPr>
           <w:lang w:val="en-US"/>
         </w:rPr>
-        <w:t>in the data grid view.</w:t>
+        <w:t xml:space="preserve">refreshed to the </w:t>
+      </w:r>
+      <w:r>
+        <w:rPr>
+          <w:lang w:val="en-US"/>
+        </w:rPr>
+        <w:t>data grid view.</w:t>
+      </w:r>
+      <w:r>
+        <w:rPr>
+          <w:lang w:val="en-US"/>
+        </w:rPr>
+        <w:t xml:space="preserve"> On the other side ews_grabber will not notice if the database file has been updated by another process. Such automatical updates are only possible with server based databases like MySQL or another SQL server.</w:t>
       </w:r>
     </w:p>
     <w:p>
@@ -3753,14 +3672,14 @@
           <w:lang w:val="en-US"/>
         </w:rPr>
       </w:pPr>
-      <w:bookmarkStart w:id="22" w:name="_Toc397090422"/>
+      <w:bookmarkStart w:id="23" w:name="_Toc397327866"/>
       <w:r>
         <w:rPr>
           <w:lang w:val="en-US"/>
         </w:rPr>
         <w:t>Requirements</w:t>
       </w:r>
-      <w:bookmarkEnd w:id="22"/>
+      <w:bookmarkEnd w:id="23"/>
     </w:p>
     <w:p>
       <w:pPr>
@@ -3769,14 +3688,14 @@
           <w:lang w:val="en-US"/>
         </w:rPr>
       </w:pPr>
-      <w:bookmarkStart w:id="23" w:name="_Toc397090423"/>
+      <w:bookmarkStart w:id="24" w:name="_Toc397327867"/>
       <w:r>
         <w:rPr>
           <w:lang w:val="en-US"/>
         </w:rPr>
         <w:t>License eMail definition</w:t>
       </w:r>
-      <w:bookmarkEnd w:id="23"/>
+      <w:bookmarkEnd w:id="24"/>
     </w:p>
     <w:p>
       <w:pPr>
@@ -3825,14 +3744,14 @@
           <w:lang w:val="en-US"/>
         </w:rPr>
       </w:pPr>
-      <w:bookmarkStart w:id="24" w:name="_Toc397090424"/>
+      <w:bookmarkStart w:id="25" w:name="_Toc397327868"/>
       <w:r>
         <w:rPr>
           <w:lang w:val="en-US"/>
         </w:rPr>
         <w:t>eMail Body</w:t>
       </w:r>
-      <w:bookmarkEnd w:id="24"/>
+      <w:bookmarkEnd w:id="25"/>
     </w:p>
     <w:p>
       <w:pPr>
@@ -3852,12 +3771,20 @@
     </w:p>
     <w:p>
       <w:pPr>
+        <w:keepLines/>
+        <w:pBdr>
+          <w:top w:val="single" w:sz="4" w:space="1" w:color="auto"/>
+          <w:left w:val="single" w:sz="4" w:space="4" w:color="auto"/>
+          <w:bottom w:val="single" w:sz="4" w:space="1" w:color="auto"/>
+          <w:right w:val="single" w:sz="4" w:space="4" w:color="auto"/>
+        </w:pBdr>
         <w:tabs>
           <w:tab w:val="left" w:pos="1418"/>
         </w:tabs>
         <w:rPr>
           <w:rFonts w:ascii="Courier New" w:hAnsi="Courier New" w:cs="Courier New"/>
           <w:sz w:val="20"/>
+          <w:lang w:val="en-US"/>
         </w:rPr>
       </w:pPr>
       <w:r>
@@ -3865,13 +3792,16 @@
           <w:rFonts w:ascii="Courier New" w:hAnsi="Courier New" w:cs="Courier New"/>
           <w:color w:val="FF0000"/>
           <w:sz w:val="20"/>
-        </w:rPr>
+          <w:lang w:val="en-US"/>
+        </w:rPr>
+        <w:lastRenderedPageBreak/>
         <w:t xml:space="preserve">     Order Number:</w:t>
       </w:r>
       <w:r>
         <w:rPr>
           <w:rFonts w:ascii="Courier New" w:hAnsi="Courier New" w:cs="Courier New"/>
           <w:sz w:val="20"/>
+          <w:lang w:val="en-US"/>
         </w:rPr>
         <w:t xml:space="preserve">     12345</w:t>
       </w:r>
@@ -3879,6 +3809,7 @@
         <w:rPr>
           <w:rFonts w:ascii="Courier New" w:hAnsi="Courier New" w:cs="Courier New"/>
           <w:sz w:val="20"/>
+          <w:lang w:val="en-US"/>
         </w:rPr>
         <w:br/>
       </w:r>
@@ -3887,6 +3818,7 @@
           <w:rFonts w:ascii="Courier New" w:hAnsi="Courier New" w:cs="Courier New"/>
           <w:color w:val="FF0000"/>
           <w:sz w:val="20"/>
+          <w:lang w:val="en-US"/>
         </w:rPr>
         <w:t xml:space="preserve">     Order Date:</w:t>
       </w:r>
@@ -3894,6 +3826,7 @@
         <w:rPr>
           <w:rFonts w:ascii="Courier New" w:hAnsi="Courier New" w:cs="Courier New"/>
           <w:sz w:val="20"/>
+          <w:lang w:val="en-US"/>
         </w:rPr>
         <w:t xml:space="preserve">       5/21/2014</w:t>
       </w:r>
@@ -3901,6 +3834,7 @@
         <w:rPr>
           <w:rFonts w:ascii="Courier New" w:hAnsi="Courier New" w:cs="Courier New"/>
           <w:sz w:val="20"/>
+          <w:lang w:val="en-US"/>
         </w:rPr>
         <w:br/>
       </w:r>
@@ -3909,6 +3843,7 @@
           <w:rFonts w:ascii="Courier New" w:hAnsi="Courier New" w:cs="Courier New"/>
           <w:color w:val="FF0000"/>
           <w:sz w:val="20"/>
+          <w:lang w:val="en-US"/>
         </w:rPr>
         <w:t xml:space="preserve">     Your PO Number:</w:t>
       </w:r>
@@ -3916,6 +3851,7 @@
         <w:rPr>
           <w:rFonts w:ascii="Courier New" w:hAnsi="Courier New" w:cs="Courier New"/>
           <w:sz w:val="20"/>
+          <w:lang w:val="en-US"/>
         </w:rPr>
         <w:t xml:space="preserve">   PO1234</w:t>
       </w:r>
@@ -3923,6 +3859,7 @@
         <w:rPr>
           <w:rFonts w:ascii="Courier New" w:hAnsi="Courier New" w:cs="Courier New"/>
           <w:sz w:val="20"/>
+          <w:lang w:val="en-US"/>
         </w:rPr>
         <w:br/>
       </w:r>
@@ -3931,6 +3868,7 @@
           <w:rFonts w:ascii="Courier New" w:hAnsi="Courier New" w:cs="Courier New"/>
           <w:color w:val="FF0000"/>
           <w:sz w:val="20"/>
+          <w:lang w:val="en-US"/>
         </w:rPr>
         <w:t xml:space="preserve">     End Customer:</w:t>
       </w:r>
@@ -3938,6 +3876,7 @@
         <w:rPr>
           <w:rFonts w:ascii="Courier New" w:hAnsi="Courier New" w:cs="Courier New"/>
           <w:sz w:val="20"/>
+          <w:lang w:val="en-US"/>
         </w:rPr>
         <w:t xml:space="preserve">     Honeywell</w:t>
       </w:r>
@@ -3945,6 +3884,7 @@
         <w:rPr>
           <w:rFonts w:ascii="Courier New" w:hAnsi="Courier New" w:cs="Courier New"/>
           <w:sz w:val="20"/>
+          <w:lang w:val="en-US"/>
         </w:rPr>
         <w:br/>
       </w:r>
@@ -3953,6 +3893,7 @@
           <w:rFonts w:ascii="Courier New" w:hAnsi="Courier New" w:cs="Courier New"/>
           <w:color w:val="FF0000"/>
           <w:sz w:val="20"/>
+          <w:lang w:val="en-US"/>
         </w:rPr>
         <w:t xml:space="preserve">     Product:</w:t>
       </w:r>
@@ -3960,6 +3901,7 @@
         <w:rPr>
           <w:rFonts w:ascii="Courier New" w:hAnsi="Courier New" w:cs="Courier New"/>
           <w:sz w:val="20"/>
+          <w:lang w:val="en-US"/>
         </w:rPr>
         <w:t xml:space="preserve">          [NAU-1504] CETerm for Windows CE 6.0 / 5.0 / CE .NET</w:t>
       </w:r>
@@ -3967,6 +3909,7 @@
         <w:rPr>
           <w:rFonts w:ascii="Courier New" w:hAnsi="Courier New" w:cs="Courier New"/>
           <w:sz w:val="20"/>
+          <w:lang w:val="en-US"/>
         </w:rPr>
         <w:br/>
       </w:r>
@@ -3975,6 +3918,7 @@
           <w:rFonts w:ascii="Courier New" w:hAnsi="Courier New" w:cs="Courier New"/>
           <w:color w:val="FF0000"/>
           <w:sz w:val="20"/>
+          <w:lang w:val="en-US"/>
         </w:rPr>
         <w:t xml:space="preserve">     Quantity:</w:t>
       </w:r>
@@ -3982,25 +3926,39 @@
         <w:rPr>
           <w:rFonts w:ascii="Courier New" w:hAnsi="Courier New" w:cs="Courier New"/>
           <w:sz w:val="20"/>
+          <w:lang w:val="en-US"/>
         </w:rPr>
         <w:t xml:space="preserve">         31</w:t>
       </w:r>
     </w:p>
     <w:p>
       <w:pPr>
+        <w:rPr>
+          <w:lang w:val="en-US"/>
+        </w:rPr>
+      </w:pPr>
+      <w:r>
+        <w:rPr>
+          <w:lang w:val="en-US"/>
+        </w:rPr>
+        <w:t>ews_grabber will extract license data order information from the eMail body looking for the red marked text.</w:t>
+      </w:r>
+    </w:p>
+    <w:p>
+      <w:pPr>
         <w:pStyle w:val="Heading3"/>
         <w:rPr>
           <w:lang w:val="en-US"/>
         </w:rPr>
       </w:pPr>
-      <w:bookmarkStart w:id="25" w:name="_Toc397090425"/>
+      <w:bookmarkStart w:id="26" w:name="_Toc397327869"/>
       <w:r>
         <w:rPr>
           <w:lang w:val="en-US"/>
         </w:rPr>
         <w:t>Attached xml</w:t>
       </w:r>
-      <w:bookmarkEnd w:id="25"/>
+      <w:bookmarkEnd w:id="26"/>
     </w:p>
     <w:p>
       <w:pPr>
@@ -4029,6 +3987,12 @@
     </w:p>
     <w:p>
       <w:pPr>
+        <w:pBdr>
+          <w:top w:val="single" w:sz="4" w:space="1" w:color="auto"/>
+          <w:left w:val="single" w:sz="4" w:space="4" w:color="auto"/>
+          <w:bottom w:val="single" w:sz="4" w:space="1" w:color="auto"/>
+          <w:right w:val="single" w:sz="4" w:space="4" w:color="auto"/>
+        </w:pBdr>
         <w:rPr>
           <w:rFonts w:ascii="Courier New" w:hAnsi="Courier New" w:cs="Courier New"/>
           <w:sz w:val="18"/>
@@ -4043,7 +4007,6 @@
           <w:szCs w:val="18"/>
           <w:lang w:val="en-US"/>
         </w:rPr>
-        <w:lastRenderedPageBreak/>
         <w:t>&lt;?xml version='1.0'?&gt;</w:t>
       </w:r>
       <w:r>
@@ -4051,6 +4014,7 @@
           <w:rFonts w:ascii="Courier New" w:hAnsi="Courier New" w:cs="Courier New"/>
           <w:sz w:val="18"/>
           <w:szCs w:val="18"/>
+          <w:lang w:val="en-US"/>
         </w:rPr>
         <w:br/>
       </w:r>
@@ -4071,7 +4035,6 @@
           <w:lang w:val="en-US"/>
         </w:rPr>
         <w:br/>
-        <w:t>&lt;license&gt;</w:t>
       </w:r>
       <w:r>
         <w:rPr>
@@ -4080,8 +4043,7 @@
           <w:szCs w:val="18"/>
           <w:lang w:val="en-US"/>
         </w:rPr>
-        <w:br/>
-        <w:t>&lt;id&gt;VM1C142179853&lt;/id&gt;</w:t>
+        <w:t xml:space="preserve"> </w:t>
       </w:r>
       <w:r>
         <w:rPr>
@@ -4090,8 +4052,7 @@
           <w:szCs w:val="18"/>
           <w:lang w:val="en-US"/>
         </w:rPr>
-        <w:br/>
-        <w:t>&lt;user&gt;Honeywell&lt;/user&gt;</w:t>
+        <w:t>&lt;license&gt;</w:t>
       </w:r>
       <w:r>
         <w:rPr>
@@ -4101,7 +4062,6 @@
           <w:lang w:val="en-US"/>
         </w:rPr>
         <w:br/>
-        <w:t>&lt;key&gt;ZGNTL9L5XP3UB9ZA9XZD6QSGU3Y2S4KV&lt;/key&gt;</w:t>
       </w:r>
       <w:r>
         <w:rPr>
@@ -4110,8 +4070,7 @@
           <w:szCs w:val="18"/>
           <w:lang w:val="en-US"/>
         </w:rPr>
-        <w:br/>
-        <w:t>&lt;/license&gt;</w:t>
+        <w:t xml:space="preserve">  </w:t>
       </w:r>
       <w:r>
         <w:rPr>
@@ -4120,7 +4079,7 @@
           <w:szCs w:val="18"/>
           <w:lang w:val="en-US"/>
         </w:rPr>
-        <w:br/>
+        <w:t>&lt;id&gt;VM1C142179853&lt;/id&gt;</w:t>
       </w:r>
       <w:r>
         <w:rPr>
@@ -4129,7 +4088,7 @@
           <w:szCs w:val="18"/>
           <w:lang w:val="en-US"/>
         </w:rPr>
-        <w:t>.</w:t>
+        <w:br/>
       </w:r>
       <w:r>
         <w:rPr>
@@ -4138,7 +4097,7 @@
           <w:szCs w:val="18"/>
           <w:lang w:val="en-US"/>
         </w:rPr>
-        <w:t>..</w:t>
+        <w:t xml:space="preserve">  </w:t>
       </w:r>
       <w:r>
         <w:rPr>
@@ -4147,8 +4106,7 @@
           <w:szCs w:val="18"/>
           <w:lang w:val="en-US"/>
         </w:rPr>
-        <w:br/>
-        <w:t>&lt;license&gt;</w:t>
+        <w:t>&lt;user&gt;Honeywell&lt;/user&gt;</w:t>
       </w:r>
       <w:r>
         <w:rPr>
@@ -4158,7 +4116,6 @@
           <w:lang w:val="en-US"/>
         </w:rPr>
         <w:br/>
-        <w:t>&lt;id&gt;VM1C142179854&lt;/id&gt;</w:t>
       </w:r>
       <w:r>
         <w:rPr>
@@ -4167,8 +4124,7 @@
           <w:szCs w:val="18"/>
           <w:lang w:val="en-US"/>
         </w:rPr>
-        <w:br/>
-        <w:t>&lt;user&gt;Honeywell&lt;/user&gt;</w:t>
+        <w:t xml:space="preserve">  </w:t>
       </w:r>
       <w:r>
         <w:rPr>
@@ -4177,8 +4133,7 @@
           <w:szCs w:val="18"/>
           <w:lang w:val="en-US"/>
         </w:rPr>
-        <w:br/>
-        <w:t>&lt;key&gt;ZGN44YVVMAPNEN2J9XZD6QSGU3Y2SLEJ&lt;/key&gt;</w:t>
+        <w:t>&lt;key&gt;ZGNTL9L5XP3UB9ZA9XZD6QSGU3Y2S4KV&lt;/key&gt;</w:t>
       </w:r>
       <w:r>
         <w:rPr>
@@ -4188,7 +4143,6 @@
           <w:lang w:val="en-US"/>
         </w:rPr>
         <w:br/>
-        <w:t>&lt;/license&gt;</w:t>
       </w:r>
       <w:r>
         <w:rPr>
@@ -4197,7 +4151,7 @@
           <w:szCs w:val="18"/>
           <w:lang w:val="en-US"/>
         </w:rPr>
-        <w:cr/>
+        <w:t xml:space="preserve"> </w:t>
       </w:r>
       <w:r>
         <w:rPr>
@@ -4206,7 +4160,7 @@
           <w:szCs w:val="18"/>
           <w:lang w:val="en-US"/>
         </w:rPr>
-        <w:t>&lt;</w:t>
+        <w:t>&lt;/license&gt;</w:t>
       </w:r>
       <w:r>
         <w:rPr>
@@ -4215,6 +4169,186 @@
           <w:szCs w:val="18"/>
           <w:lang w:val="en-US"/>
         </w:rPr>
+        <w:br/>
+      </w:r>
+      <w:r>
+        <w:rPr>
+          <w:rFonts w:ascii="Courier New" w:hAnsi="Courier New" w:cs="Courier New"/>
+          <w:sz w:val="18"/>
+          <w:szCs w:val="18"/>
+          <w:lang w:val="en-US"/>
+        </w:rPr>
+        <w:t>.</w:t>
+      </w:r>
+      <w:r>
+        <w:rPr>
+          <w:rFonts w:ascii="Courier New" w:hAnsi="Courier New" w:cs="Courier New"/>
+          <w:sz w:val="18"/>
+          <w:szCs w:val="18"/>
+          <w:lang w:val="en-US"/>
+        </w:rPr>
+        <w:t>..</w:t>
+      </w:r>
+      <w:r>
+        <w:rPr>
+          <w:rFonts w:ascii="Courier New" w:hAnsi="Courier New" w:cs="Courier New"/>
+          <w:sz w:val="18"/>
+          <w:szCs w:val="18"/>
+          <w:lang w:val="en-US"/>
+        </w:rPr>
+        <w:br/>
+      </w:r>
+      <w:r>
+        <w:rPr>
+          <w:rFonts w:ascii="Courier New" w:hAnsi="Courier New" w:cs="Courier New"/>
+          <w:sz w:val="18"/>
+          <w:szCs w:val="18"/>
+          <w:lang w:val="en-US"/>
+        </w:rPr>
+        <w:t xml:space="preserve"> </w:t>
+      </w:r>
+      <w:r>
+        <w:rPr>
+          <w:rFonts w:ascii="Courier New" w:hAnsi="Courier New" w:cs="Courier New"/>
+          <w:sz w:val="18"/>
+          <w:szCs w:val="18"/>
+          <w:lang w:val="en-US"/>
+        </w:rPr>
+        <w:t>&lt;license&gt;</w:t>
+      </w:r>
+      <w:r>
+        <w:rPr>
+          <w:rFonts w:ascii="Courier New" w:hAnsi="Courier New" w:cs="Courier New"/>
+          <w:sz w:val="18"/>
+          <w:szCs w:val="18"/>
+          <w:lang w:val="en-US"/>
+        </w:rPr>
+        <w:br/>
+      </w:r>
+      <w:r>
+        <w:rPr>
+          <w:rFonts w:ascii="Courier New" w:hAnsi="Courier New" w:cs="Courier New"/>
+          <w:sz w:val="18"/>
+          <w:szCs w:val="18"/>
+          <w:lang w:val="en-US"/>
+        </w:rPr>
+        <w:t xml:space="preserve">  </w:t>
+      </w:r>
+      <w:r>
+        <w:rPr>
+          <w:rFonts w:ascii="Courier New" w:hAnsi="Courier New" w:cs="Courier New"/>
+          <w:sz w:val="18"/>
+          <w:szCs w:val="18"/>
+          <w:lang w:val="en-US"/>
+        </w:rPr>
+        <w:t>&lt;id&gt;VM1C142179854&lt;/id&gt;</w:t>
+      </w:r>
+      <w:r>
+        <w:rPr>
+          <w:rFonts w:ascii="Courier New" w:hAnsi="Courier New" w:cs="Courier New"/>
+          <w:sz w:val="18"/>
+          <w:szCs w:val="18"/>
+          <w:lang w:val="en-US"/>
+        </w:rPr>
+        <w:br/>
+      </w:r>
+      <w:r>
+        <w:rPr>
+          <w:rFonts w:ascii="Courier New" w:hAnsi="Courier New" w:cs="Courier New"/>
+          <w:sz w:val="18"/>
+          <w:szCs w:val="18"/>
+          <w:lang w:val="en-US"/>
+        </w:rPr>
+        <w:t xml:space="preserve">  </w:t>
+      </w:r>
+      <w:r>
+        <w:rPr>
+          <w:rFonts w:ascii="Courier New" w:hAnsi="Courier New" w:cs="Courier New"/>
+          <w:sz w:val="18"/>
+          <w:szCs w:val="18"/>
+          <w:lang w:val="en-US"/>
+        </w:rPr>
+        <w:t>&lt;user&gt;Honeywell&lt;/user&gt;</w:t>
+      </w:r>
+      <w:r>
+        <w:rPr>
+          <w:rFonts w:ascii="Courier New" w:hAnsi="Courier New" w:cs="Courier New"/>
+          <w:sz w:val="18"/>
+          <w:szCs w:val="18"/>
+          <w:lang w:val="en-US"/>
+        </w:rPr>
+        <w:br/>
+      </w:r>
+      <w:r>
+        <w:rPr>
+          <w:rFonts w:ascii="Courier New" w:hAnsi="Courier New" w:cs="Courier New"/>
+          <w:sz w:val="18"/>
+          <w:szCs w:val="18"/>
+          <w:lang w:val="en-US"/>
+        </w:rPr>
+        <w:t xml:space="preserve">  </w:t>
+      </w:r>
+      <w:r>
+        <w:rPr>
+          <w:rFonts w:ascii="Courier New" w:hAnsi="Courier New" w:cs="Courier New"/>
+          <w:sz w:val="18"/>
+          <w:szCs w:val="18"/>
+          <w:lang w:val="en-US"/>
+        </w:rPr>
+        <w:t>&lt;key&gt;ZGN44YVVMAPNEN2J9XZD6QSGU3Y2SLEJ&lt;/key&gt;</w:t>
+      </w:r>
+      <w:r>
+        <w:rPr>
+          <w:rFonts w:ascii="Courier New" w:hAnsi="Courier New" w:cs="Courier New"/>
+          <w:sz w:val="18"/>
+          <w:szCs w:val="18"/>
+          <w:lang w:val="en-US"/>
+        </w:rPr>
+        <w:br/>
+      </w:r>
+      <w:r>
+        <w:rPr>
+          <w:rFonts w:ascii="Courier New" w:hAnsi="Courier New" w:cs="Courier New"/>
+          <w:sz w:val="18"/>
+          <w:szCs w:val="18"/>
+          <w:lang w:val="en-US"/>
+        </w:rPr>
+        <w:t xml:space="preserve"> </w:t>
+      </w:r>
+      <w:r>
+        <w:rPr>
+          <w:rFonts w:ascii="Courier New" w:hAnsi="Courier New" w:cs="Courier New"/>
+          <w:sz w:val="18"/>
+          <w:szCs w:val="18"/>
+          <w:lang w:val="en-US"/>
+        </w:rPr>
+        <w:t>&lt;/license&gt;</w:t>
+      </w:r>
+      <w:r>
+        <w:rPr>
+          <w:rFonts w:ascii="Courier New" w:hAnsi="Courier New" w:cs="Courier New"/>
+          <w:sz w:val="18"/>
+          <w:szCs w:val="18"/>
+          <w:lang w:val="en-US"/>
+        </w:rPr>
+        <w:cr/>
+      </w:r>
+      <w:r>
+        <w:rPr>
+          <w:rFonts w:ascii="Courier New" w:hAnsi="Courier New" w:cs="Courier New"/>
+          <w:sz w:val="18"/>
+          <w:szCs w:val="18"/>
+          <w:lang w:val="en-US"/>
+        </w:rPr>
+        <w:t>&lt;</w:t>
+      </w:r>
+      <w:r>
+        <w:rPr>
+          <w:rFonts w:ascii="Courier New" w:hAnsi="Courier New" w:cs="Courier New"/>
+          <w:sz w:val="18"/>
+          <w:szCs w:val="18"/>
+          <w:lang w:val="en-US"/>
+        </w:rPr>
         <w:t>/CETerm&gt;</w:t>
       </w:r>
     </w:p>
@@ -4225,14 +4359,14 @@
           <w:lang w:val="en-US"/>
         </w:rPr>
       </w:pPr>
-      <w:bookmarkStart w:id="26" w:name="_Toc397090426"/>
+      <w:bookmarkStart w:id="27" w:name="_Toc397327870"/>
       <w:r>
         <w:rPr>
           <w:lang w:val="en-US"/>
         </w:rPr>
         <w:t>Changes to processed eMails</w:t>
       </w:r>
-      <w:bookmarkEnd w:id="26"/>
+      <w:bookmarkEnd w:id="27"/>
     </w:p>
     <w:p>
       <w:pPr>
@@ -4250,9 +4384,41 @@
         <w:t>ews_grabber adds "[processed]" to the subject of an email after the contents has been processed.</w:t>
       </w:r>
     </w:p>
+    <w:p>
+      <w:pPr>
+        <w:pStyle w:val="Heading3"/>
+        <w:rPr>
+          <w:lang w:val="en-US"/>
+        </w:rPr>
+      </w:pPr>
+      <w:bookmarkStart w:id="28" w:name="_Toc397327871"/>
+      <w:r>
+        <w:rPr>
+          <w:lang w:val="en-US"/>
+        </w:rPr>
+        <w:t>Duplicate data</w:t>
+      </w:r>
+      <w:bookmarkEnd w:id="28"/>
+    </w:p>
+    <w:p>
+      <w:pPr>
+        <w:tabs>
+          <w:tab w:val="left" w:pos="1418"/>
+        </w:tabs>
+        <w:rPr>
+          <w:lang w:val="en-US"/>
+        </w:rPr>
+      </w:pPr>
+      <w:r>
+        <w:rPr>
+          <w:lang w:val="en-US"/>
+        </w:rPr>
+        <w:t>Before ews_grabber updates the database it will look for existing data with same device ID and key value. It will not add a new dataset if the device ID with the license key already exists.</w:t>
+      </w:r>
+    </w:p>
     <w:sectPr>
-      <w:headerReference w:type="default" r:id="rId18"/>
-      <w:footerReference w:type="default" r:id="rId19"/>
+      <w:headerReference w:type="default" r:id="rId19"/>
+      <w:footerReference w:type="default" r:id="rId20"/>
       <w:pgSz w:w="11906" w:h="16838"/>
       <w:pgMar w:top="1134" w:right="1417" w:bottom="993" w:left="1417" w:header="708" w:footer="708" w:gutter="0"/>
       <w:cols w:space="708"/>
@@ -4308,7 +4474,7 @@
             <w:rPr>
               <w:noProof/>
             </w:rPr>
-            <w:t>1</w:t>
+            <w:t>9</w:t>
           </w:r>
         </w:fldSimple>
       </w:p>
@@ -4354,25 +4520,54 @@
       <w:pStyle w:val="Header"/>
       <w:rPr>
         <w:u w:val="single"/>
+        <w:lang w:val="en-US"/>
       </w:rPr>
     </w:pPr>
+    <w:sdt>
+      <w:sdtPr>
+        <w:rPr>
+          <w:sz w:val="20"/>
+          <w:szCs w:val="20"/>
+          <w:u w:val="single"/>
+        </w:rPr>
+        <w:alias w:val="Publish Date"/>
+        <w:id w:val="684134"/>
+        <w:placeholder>
+          <w:docPart w:val="D2BA70B72C284381B5E979389B88049B"/>
+        </w:placeholder>
+        <w:dataBinding w:prefixMappings="xmlns:ns0='http://schemas.microsoft.com/office/2006/coverPageProps' " w:xpath="/ns0:CoverPageProperties[1]/ns0:PublishDate[1]" w:storeItemID="{55AF091B-3C7A-41E3-B477-F2FDAA23CFDA}"/>
+        <w:date w:fullDate="2014-09-01T00:00:00Z">
+          <w:dateFormat w:val="dd.MM.yyyy"/>
+          <w:lid w:val="de-DE"/>
+          <w:storeMappedDataAs w:val="dateTime"/>
+          <w:calendar w:val="gregorian"/>
+        </w:date>
+      </w:sdtPr>
+      <w:sdtContent>
+        <w:r>
+          <w:rPr>
+            <w:sz w:val="20"/>
+            <w:szCs w:val="20"/>
+            <w:u w:val="single"/>
+          </w:rPr>
+          <w:t>01.09.2014</w:t>
+        </w:r>
+      </w:sdtContent>
+    </w:sdt>
     <w:r>
       <w:rPr>
         <w:u w:val="single"/>
+        <w:lang w:val="en-US"/>
       </w:rPr>
       <w:tab/>
     </w:r>
     <w:r>
       <w:rPr>
         <w:u w:val="single"/>
+        <w:lang w:val="en-US"/>
       </w:rPr>
       <w:tab/>
-    </w:r>
-    <w:r>
-      <w:rPr>
-        <w:u w:val="single"/>
-      </w:rPr>
-      <w:t>ews_grabber guide v 0.1</w:t>
+      <w:t>ews_grabber guide v 0.2</w:t>
     </w:r>
   </w:p>
 </w:hdr>
@@ -4383,7 +4578,7 @@
   <w:abstractNum w:abstractNumId="0">
     <w:nsid w:val="FFFFFF7C"/>
     <w:multiLevelType w:val="singleLevel"/>
-    <w:tmpl w:val="C6507914"/>
+    <w:tmpl w:val="47389F88"/>
     <w:lvl w:ilvl="0">
       <w:start w:val="1"/>
       <w:numFmt w:val="decimal"/>
@@ -4400,7 +4595,7 @@
   <w:abstractNum w:abstractNumId="1">
     <w:nsid w:val="FFFFFF7D"/>
     <w:multiLevelType w:val="singleLevel"/>
-    <w:tmpl w:val="012A2242"/>
+    <w:tmpl w:val="84D69220"/>
     <w:lvl w:ilvl="0">
       <w:start w:val="1"/>
       <w:numFmt w:val="decimal"/>
@@ -4417,7 +4612,7 @@
   <w:abstractNum w:abstractNumId="2">
     <w:nsid w:val="FFFFFF7E"/>
     <w:multiLevelType w:val="singleLevel"/>
-    <w:tmpl w:val="10D2AE88"/>
+    <w:tmpl w:val="5072769A"/>
     <w:lvl w:ilvl="0">
       <w:start w:val="1"/>
       <w:numFmt w:val="decimal"/>
@@ -4434,7 +4629,7 @@
   <w:abstractNum w:abstractNumId="3">
     <w:nsid w:val="FFFFFF7F"/>
     <w:multiLevelType w:val="singleLevel"/>
-    <w:tmpl w:val="FA541638"/>
+    <w:tmpl w:val="56125D3C"/>
     <w:lvl w:ilvl="0">
       <w:start w:val="1"/>
       <w:numFmt w:val="decimal"/>
@@ -4451,7 +4646,7 @@
   <w:abstractNum w:abstractNumId="4">
     <w:nsid w:val="FFFFFF80"/>
     <w:multiLevelType w:val="singleLevel"/>
-    <w:tmpl w:val="2AE87C84"/>
+    <w:tmpl w:val="894C9786"/>
     <w:lvl w:ilvl="0">
       <w:start w:val="1"/>
       <w:numFmt w:val="bullet"/>
@@ -4471,7 +4666,7 @@
   <w:abstractNum w:abstractNumId="5">
     <w:nsid w:val="FFFFFF81"/>
     <w:multiLevelType w:val="singleLevel"/>
-    <w:tmpl w:val="D60050C0"/>
+    <w:tmpl w:val="EA5675BE"/>
     <w:lvl w:ilvl="0">
       <w:start w:val="1"/>
       <w:numFmt w:val="bullet"/>
@@ -4491,7 +4686,7 @@
   <w:abstractNum w:abstractNumId="6">
     <w:nsid w:val="FFFFFF82"/>
     <w:multiLevelType w:val="singleLevel"/>
-    <w:tmpl w:val="0CD24A40"/>
+    <w:tmpl w:val="E83E3836"/>
     <w:lvl w:ilvl="0">
       <w:start w:val="1"/>
       <w:numFmt w:val="bullet"/>
@@ -4511,7 +4706,7 @@
   <w:abstractNum w:abstractNumId="7">
     <w:nsid w:val="FFFFFF83"/>
     <w:multiLevelType w:val="singleLevel"/>
-    <w:tmpl w:val="751C0CA8"/>
+    <w:tmpl w:val="1DEAF39A"/>
     <w:lvl w:ilvl="0">
       <w:start w:val="1"/>
       <w:numFmt w:val="bullet"/>
@@ -4531,7 +4726,7 @@
   <w:abstractNum w:abstractNumId="8">
     <w:nsid w:val="FFFFFF88"/>
     <w:multiLevelType w:val="singleLevel"/>
-    <w:tmpl w:val="997E10FE"/>
+    <w:tmpl w:val="CD1C4FA8"/>
     <w:lvl w:ilvl="0">
       <w:start w:val="1"/>
       <w:numFmt w:val="decimal"/>
@@ -4548,7 +4743,7 @@
   <w:abstractNum w:abstractNumId="9">
     <w:nsid w:val="FFFFFF89"/>
     <w:multiLevelType w:val="singleLevel"/>
-    <w:tmpl w:val="530455AE"/>
+    <w:tmpl w:val="3E28EFFC"/>
     <w:lvl w:ilvl="0">
       <w:start w:val="1"/>
       <w:numFmt w:val="bullet"/>
@@ -4942,6 +5137,7 @@
   <w:style w:type="character" w:default="1" w:styleId="DefaultParagraphFont">
     <w:name w:val="Default Paragraph Font"/>
     <w:uiPriority w:val="1"/>
+    <w:semiHidden/>
     <w:unhideWhenUsed/>
   </w:style>
   <w:style w:type="table" w:default="1" w:styleId="TableNormal">
@@ -5106,9 +5302,10 @@
     <w:semiHidden/>
     <w:unhideWhenUsed/>
     <w:qFormat/>
-    <w:rsid w:val="00EB50D6"/>
+    <w:rsid w:val="002672E0"/>
     <w:pPr>
       <w:spacing w:line="276" w:lineRule="auto"/>
+      <w:jc w:val="center"/>
       <w:outlineLvl w:val="9"/>
     </w:pPr>
     <w:rPr>
@@ -5121,10 +5318,18 @@
     <w:next w:val="Normal"/>
     <w:autoRedefine/>
     <w:uiPriority w:val="39"/>
-    <w:rsid w:val="00EB50D6"/>
+    <w:rsid w:val="002672E0"/>
     <w:pPr>
+      <w:tabs>
+        <w:tab w:val="right" w:leader="dot" w:pos="8505"/>
+      </w:tabs>
       <w:spacing w:after="100"/>
+      <w:ind w:left="567" w:right="567"/>
     </w:pPr>
+    <w:rPr>
+      <w:noProof/>
+      <w:sz w:val="20"/>
+    </w:rPr>
   </w:style>
   <w:style w:type="paragraph" w:styleId="TOC2">
     <w:name w:val="toc 2"/>
@@ -5132,11 +5337,18 @@
     <w:next w:val="Normal"/>
     <w:autoRedefine/>
     <w:uiPriority w:val="39"/>
-    <w:rsid w:val="00EB50D6"/>
+    <w:rsid w:val="002672E0"/>
     <w:pPr>
+      <w:tabs>
+        <w:tab w:val="right" w:leader="dot" w:pos="8505"/>
+      </w:tabs>
       <w:spacing w:after="100"/>
-      <w:ind w:left="240"/>
+      <w:ind w:left="851" w:right="567"/>
     </w:pPr>
+    <w:rPr>
+      <w:noProof/>
+      <w:sz w:val="20"/>
+    </w:rPr>
   </w:style>
   <w:style w:type="paragraph" w:styleId="TOC3">
     <w:name w:val="toc 3"/>
@@ -5144,11 +5356,18 @@
     <w:next w:val="Normal"/>
     <w:autoRedefine/>
     <w:uiPriority w:val="39"/>
-    <w:rsid w:val="00EB50D6"/>
+    <w:rsid w:val="002672E0"/>
     <w:pPr>
+      <w:tabs>
+        <w:tab w:val="right" w:leader="dot" w:pos="8505"/>
+      </w:tabs>
       <w:spacing w:after="100"/>
-      <w:ind w:left="480"/>
+      <w:ind w:left="1134" w:right="567"/>
     </w:pPr>
+    <w:rPr>
+      <w:noProof/>
+      <w:sz w:val="20"/>
+    </w:rPr>
   </w:style>
   <w:style w:type="character" w:styleId="Hyperlink">
     <w:name w:val="Hyperlink"/>
@@ -5201,7 +5420,342 @@
       <w:szCs w:val="21"/>
     </w:rPr>
   </w:style>
+  <w:style w:type="paragraph" w:styleId="Index1">
+    <w:name w:val="index 1"/>
+    <w:basedOn w:val="Normal"/>
+    <w:next w:val="Normal"/>
+    <w:autoRedefine/>
+    <w:rsid w:val="002672E0"/>
+    <w:pPr>
+      <w:spacing w:before="0"/>
+      <w:ind w:left="240" w:hanging="240"/>
+    </w:pPr>
+    <w:rPr>
+      <w:sz w:val="20"/>
+    </w:rPr>
+  </w:style>
+  <w:style w:type="character" w:styleId="PlaceholderText">
+    <w:name w:val="Placeholder Text"/>
+    <w:basedOn w:val="DefaultParagraphFont"/>
+    <w:uiPriority w:val="99"/>
+    <w:semiHidden/>
+    <w:rsid w:val="00766E9D"/>
+    <w:rPr>
+      <w:color w:val="808080"/>
+    </w:rPr>
+  </w:style>
 </w:styles>
+</file>
+
+<file path=word/glossary/document.xml><?xml version="1.0" encoding="utf-8"?>
+<w:glossaryDocument xmlns:ve="http://schemas.openxmlformats.org/markup-compatibility/2006" xmlns:o="urn:schemas-microsoft-com:office:office" xmlns:r="http://schemas.openxmlformats.org/officeDocument/2006/relationships" xmlns:m="http://schemas.openxmlformats.org/officeDocument/2006/math" xmlns:v="urn:schemas-microsoft-com:vml" xmlns:wp="http://schemas.openxmlformats.org/drawingml/2006/wordprocessingDrawing" xmlns:w10="urn:schemas-microsoft-com:office:word" xmlns:w="http://schemas.openxmlformats.org/wordprocessingml/2006/main" xmlns:wne="http://schemas.microsoft.com/office/word/2006/wordml">
+  <w:docParts/>
+</w:glossaryDocument>
+</file>
+
+<file path=word/glossary/fontTable.xml><?xml version="1.0" encoding="utf-8"?>
+<w:fonts xmlns:r="http://schemas.openxmlformats.org/officeDocument/2006/relationships" xmlns:w="http://schemas.openxmlformats.org/wordprocessingml/2006/main">
+  <w:font w:name="Symbol">
+    <w:panose1 w:val="05050102010706020507"/>
+    <w:charset w:val="02"/>
+    <w:family w:val="roman"/>
+    <w:pitch w:val="variable"/>
+    <w:sig w:usb0="00000000" w:usb1="10000000" w:usb2="00000000" w:usb3="00000000" w:csb0="80000000" w:csb1="00000000"/>
+  </w:font>
+  <w:font w:name="Times New Roman">
+    <w:panose1 w:val="02020603050405020304"/>
+    <w:charset w:val="00"/>
+    <w:family w:val="roman"/>
+    <w:pitch w:val="variable"/>
+    <w:sig w:usb0="E0002AFF" w:usb1="C0007841" w:usb2="00000009" w:usb3="00000000" w:csb0="000001FF" w:csb1="00000000"/>
+  </w:font>
+  <w:font w:name="Courier New">
+    <w:panose1 w:val="02070309020205020404"/>
+    <w:charset w:val="00"/>
+    <w:family w:val="modern"/>
+    <w:pitch w:val="fixed"/>
+    <w:sig w:usb0="E0002AFF" w:usb1="C0007843" w:usb2="00000009" w:usb3="00000000" w:csb0="000001FF" w:csb1="00000000"/>
+  </w:font>
+  <w:font w:name="Wingdings">
+    <w:panose1 w:val="05000000000000000000"/>
+    <w:charset w:val="02"/>
+    <w:family w:val="auto"/>
+    <w:pitch w:val="variable"/>
+    <w:sig w:usb0="00000000" w:usb1="10000000" w:usb2="00000000" w:usb3="00000000" w:csb0="80000000" w:csb1="00000000"/>
+  </w:font>
+  <w:font w:name="Cambria">
+    <w:panose1 w:val="02040503050406030204"/>
+    <w:charset w:val="00"/>
+    <w:family w:val="roman"/>
+    <w:pitch w:val="variable"/>
+    <w:sig w:usb0="E00002FF" w:usb1="400004FF" w:usb2="00000000" w:usb3="00000000" w:csb0="0000019F" w:csb1="00000000"/>
+  </w:font>
+  <w:font w:name="Tahoma">
+    <w:panose1 w:val="020B0604030504040204"/>
+    <w:charset w:val="00"/>
+    <w:family w:val="swiss"/>
+    <w:pitch w:val="variable"/>
+    <w:sig w:usb0="E1002EFF" w:usb1="C000605B" w:usb2="00000029" w:usb3="00000000" w:csb0="000101FF" w:csb1="00000000"/>
+  </w:font>
+  <w:font w:name="Consolas">
+    <w:panose1 w:val="020B0609020204030204"/>
+    <w:charset w:val="00"/>
+    <w:family w:val="modern"/>
+    <w:pitch w:val="fixed"/>
+    <w:sig w:usb0="E10002FF" w:usb1="4000FCFF" w:usb2="00000009" w:usb3="00000000" w:csb0="0000019F" w:csb1="00000000"/>
+  </w:font>
+  <w:font w:name="Calibri">
+    <w:panose1 w:val="020F0502020204030204"/>
+    <w:charset w:val="00"/>
+    <w:family w:val="swiss"/>
+    <w:pitch w:val="variable"/>
+    <w:sig w:usb0="E00002FF" w:usb1="4000ACFF" w:usb2="00000001" w:usb3="00000000" w:csb0="0000019F" w:csb1="00000000"/>
+  </w:font>
+</w:fonts>
+</file>
+
+<file path=word/glossary/settings.xml><?xml version="1.0" encoding="utf-8"?>
+<w:settings xmlns:o="urn:schemas-microsoft-com:office:office" xmlns:r="http://schemas.openxmlformats.org/officeDocument/2006/relationships" xmlns:m="http://schemas.openxmlformats.org/officeDocument/2006/math" xmlns:v="urn:schemas-microsoft-com:vml" xmlns:w10="urn:schemas-microsoft-com:office:word" xmlns:w="http://schemas.openxmlformats.org/wordprocessingml/2006/main" xmlns:sl="http://schemas.openxmlformats.org/schemaLibrary/2006/main">
+  <w:view w:val="normal"/>
+  <w:defaultTabStop w:val="720"/>
+  <w:characterSpacingControl w:val="doNotCompress"/>
+  <w:compat>
+    <w:useFELayout/>
+  </w:compat>
+  <w:rsids>
+    <w:rsidRoot w:val="00D96A53"/>
+    <w:rsid w:val="00D96A53"/>
+  </w:rsids>
+  <m:mathPr>
+    <m:mathFont m:val="Cambria Math"/>
+    <m:brkBin m:val="before"/>
+    <m:brkBinSub m:val="--"/>
+    <m:smallFrac m:val="off"/>
+    <m:dispDef/>
+    <m:lMargin m:val="0"/>
+    <m:rMargin m:val="0"/>
+    <m:defJc m:val="centerGroup"/>
+    <m:wrapIndent m:val="1440"/>
+    <m:intLim m:val="subSup"/>
+    <m:naryLim m:val="undOvr"/>
+  </m:mathPr>
+  <w:themeFontLang w:val="en-US"/>
+  <w:clrSchemeMapping w:bg1="light1" w:t1="dark1" w:bg2="light2" w:t2="dark2" w:accent1="accent1" w:accent2="accent2" w:accent3="accent3" w:accent4="accent4" w:accent5="accent5" w:accent6="accent6" w:hyperlink="hyperlink" w:followedHyperlink="followedHyperlink"/>
+  <w:decimalSymbol w:val=","/>
+  <w:listSeparator w:val=";"/>
+</w:settings>
+</file>
+
+<file path=word/glossary/styles.xml><?xml version="1.0" encoding="utf-8"?>
+<w:styles xmlns:r="http://schemas.openxmlformats.org/officeDocument/2006/relationships" xmlns:w="http://schemas.openxmlformats.org/wordprocessingml/2006/main">
+  <w:docDefaults>
+    <w:rPrDefault>
+      <w:rPr>
+        <w:rFonts w:asciiTheme="minorHAnsi" w:eastAsiaTheme="minorEastAsia" w:hAnsiTheme="minorHAnsi" w:cstheme="minorBidi"/>
+        <w:sz w:val="22"/>
+        <w:szCs w:val="22"/>
+        <w:lang w:val="en-US" w:eastAsia="en-US" w:bidi="ar-SA"/>
+      </w:rPr>
+    </w:rPrDefault>
+    <w:pPrDefault>
+      <w:pPr>
+        <w:spacing w:after="200" w:line="276" w:lineRule="auto"/>
+      </w:pPr>
+    </w:pPrDefault>
+  </w:docDefaults>
+  <w:latentStyles w:defLockedState="0" w:defUIPriority="99" w:defSemiHidden="1" w:defUnhideWhenUsed="1" w:defQFormat="0" w:count="267">
+    <w:lsdException w:name="Normal" w:semiHidden="0" w:uiPriority="0" w:unhideWhenUsed="0" w:qFormat="1"/>
+    <w:lsdException w:name="heading 1" w:semiHidden="0" w:uiPriority="9" w:unhideWhenUsed="0" w:qFormat="1"/>
+    <w:lsdException w:name="heading 2" w:uiPriority="9" w:qFormat="1"/>
+    <w:lsdException w:name="heading 3" w:uiPriority="9" w:qFormat="1"/>
+    <w:lsdException w:name="heading 4" w:uiPriority="9" w:qFormat="1"/>
+    <w:lsdException w:name="heading 5" w:uiPriority="9" w:qFormat="1"/>
+    <w:lsdException w:name="heading 6" w:uiPriority="9" w:qFormat="1"/>
+    <w:lsdException w:name="heading 7" w:uiPriority="9" w:qFormat="1"/>
+    <w:lsdException w:name="heading 8" w:uiPriority="9" w:qFormat="1"/>
+    <w:lsdException w:name="heading 9" w:uiPriority="9" w:qFormat="1"/>
+    <w:lsdException w:name="toc 1" w:uiPriority="39"/>
+    <w:lsdException w:name="toc 2" w:uiPriority="39"/>
+    <w:lsdException w:name="toc 3" w:uiPriority="39"/>
+    <w:lsdException w:name="toc 4" w:uiPriority="39"/>
+    <w:lsdException w:name="toc 5" w:uiPriority="39"/>
+    <w:lsdException w:name="toc 6" w:uiPriority="39"/>
+    <w:lsdException w:name="toc 7" w:uiPriority="39"/>
+    <w:lsdException w:name="toc 8" w:uiPriority="39"/>
+    <w:lsdException w:name="toc 9" w:uiPriority="39"/>
+    <w:lsdException w:name="caption" w:uiPriority="35" w:qFormat="1"/>
+    <w:lsdException w:name="Title" w:semiHidden="0" w:uiPriority="10" w:unhideWhenUsed="0" w:qFormat="1"/>
+    <w:lsdException w:name="Default Paragraph Font" w:uiPriority="1"/>
+    <w:lsdException w:name="Subtitle" w:semiHidden="0" w:uiPriority="11" w:unhideWhenUsed="0" w:qFormat="1"/>
+    <w:lsdException w:name="Strong" w:semiHidden="0" w:uiPriority="22" w:unhideWhenUsed="0" w:qFormat="1"/>
+    <w:lsdException w:name="Emphasis" w:semiHidden="0" w:uiPriority="20" w:unhideWhenUsed="0" w:qFormat="1"/>
+    <w:lsdException w:name="Table Grid" w:semiHidden="0" w:uiPriority="59" w:unhideWhenUsed="0"/>
+    <w:lsdException w:name="Placeholder Text" w:unhideWhenUsed="0"/>
+    <w:lsdException w:name="No Spacing" w:semiHidden="0" w:uiPriority="1" w:unhideWhenUsed="0" w:qFormat="1"/>
+    <w:lsdException w:name="Light Shading" w:semiHidden="0" w:uiPriority="60" w:unhideWhenUsed="0"/>
+    <w:lsdException w:name="Light List" w:semiHidden="0" w:uiPriority="61" w:unhideWhenUsed="0"/>
+    <w:lsdException w:name="Light Grid" w:semiHidden="0" w:uiPriority="62" w:unhideWhenUsed="0"/>
+    <w:lsdException w:name="Medium Shading 1" w:semiHidden="0" w:uiPriority="63" w:unhideWhenUsed="0"/>
+    <w:lsdException w:name="Medium Shading 2" w:semiHidden="0" w:uiPriority="64" w:unhideWhenUsed="0"/>
+    <w:lsdException w:name="Medium List 1" w:semiHidden="0" w:uiPriority="65" w:unhideWhenUsed="0"/>
+    <w:lsdException w:name="Medium List 2" w:semiHidden="0" w:uiPriority="66" w:unhideWhenUsed="0"/>
+    <w:lsdException w:name="Medium Grid 1" w:semiHidden="0" w:uiPriority="67" w:unhideWhenUsed="0"/>
+    <w:lsdException w:name="Medium Grid 2" w:semiHidden="0" w:uiPriority="68" w:unhideWhenUsed="0"/>
+    <w:lsdException w:name="Medium Grid 3" w:semiHidden="0" w:uiPriority="69" w:unhideWhenUsed="0"/>
+    <w:lsdException w:name="Dark List" w:semiHidden="0" w:uiPriority="70" w:unhideWhenUsed="0"/>
+    <w:lsdException w:name="Colorful Shading" w:semiHidden="0" w:uiPriority="71" w:unhideWhenUsed="0"/>
+    <w:lsdException w:name="Colorful List" w:semiHidden="0" w:uiPriority="72" w:unhideWhenUsed="0"/>
+    <w:lsdException w:name="Colorful Grid" w:semiHidden="0" w:uiPriority="73" w:unhideWhenUsed="0"/>
+    <w:lsdException w:name="Light Shading Accent 1" w:semiHidden="0" w:uiPriority="60" w:unhideWhenUsed="0"/>
+    <w:lsdException w:name="Light List Accent 1" w:semiHidden="0" w:uiPriority="61" w:unhideWhenUsed="0"/>
+    <w:lsdException w:name="Light Grid Accent 1" w:semiHidden="0" w:uiPriority="62" w:unhideWhenUsed="0"/>
+    <w:lsdException w:name="Medium Shading 1 Accent 1" w:semiHidden="0" w:uiPriority="63" w:unhideWhenUsed="0"/>
+    <w:lsdException w:name="Medium Shading 2 Accent 1" w:semiHidden="0" w:uiPriority="64" w:unhideWhenUsed="0"/>
+    <w:lsdException w:name="Medium List 1 Accent 1" w:semiHidden="0" w:uiPriority="65" w:unhideWhenUsed="0"/>
+    <w:lsdException w:name="Revision" w:unhideWhenUsed="0"/>
+    <w:lsdException w:name="List Paragraph" w:semiHidden="0" w:uiPriority="34" w:unhideWhenUsed="0" w:qFormat="1"/>
+    <w:lsdException w:name="Quote" w:semiHidden="0" w:uiPriority="29" w:unhideWhenUsed="0" w:qFormat="1"/>
+    <w:lsdException w:name="Intense Quote" w:semiHidden="0" w:uiPriority="30" w:unhideWhenUsed="0" w:qFormat="1"/>
+    <w:lsdException w:name="Medium List 2 Accent 1" w:semiHidden="0" w:uiPriority="66" w:unhideWhenUsed="0"/>
+    <w:lsdException w:name="Medium Grid 1 Accent 1" w:semiHidden="0" w:uiPriority="67" w:unhideWhenUsed="0"/>
+    <w:lsdException w:name="Medium Grid 2 Accent 1" w:semiHidden="0" w:uiPriority="68" w:unhideWhenUsed="0"/>
+    <w:lsdException w:name="Medium Grid 3 Accent 1" w:semiHidden="0" w:uiPriority="69" w:unhideWhenUsed="0"/>
+    <w:lsdException w:name="Dark List Accent 1" w:semiHidden="0" w:uiPriority="70" w:unhideWhenUsed="0"/>
+    <w:lsdException w:name="Colorful Shading Accent 1" w:semiHidden="0" w:uiPriority="71" w:unhideWhenUsed="0"/>
+    <w:lsdException w:name="Colorful List Accent 1" w:semiHidden="0" w:uiPriority="72" w:unhideWhenUsed="0"/>
+    <w:lsdException w:name="Colorful Grid Accent 1" w:semiHidden="0" w:uiPriority="73" w:unhideWhenUsed="0"/>
+    <w:lsdException w:name="Light Shading Accent 2" w:semiHidden="0" w:uiPriority="60" w:unhideWhenUsed="0"/>
+    <w:lsdException w:name="Light List Accent 2" w:semiHidden="0" w:uiPriority="61" w:unhideWhenUsed="0"/>
+    <w:lsdException w:name="Light Grid Accent 2" w:semiHidden="0" w:uiPriority="62" w:unhideWhenUsed="0"/>
+    <w:lsdException w:name="Medium Shading 1 Accent 2" w:semiHidden="0" w:uiPriority="63" w:unhideWhenUsed="0"/>
+    <w:lsdException w:name="Medium Shading 2 Accent 2" w:semiHidden="0" w:uiPriority="64" w:unhideWhenUsed="0"/>
+    <w:lsdException w:name="Medium List 1 Accent 2" w:semiHidden="0" w:uiPriority="65" w:unhideWhenUsed="0"/>
+    <w:lsdException w:name="Medium List 2 Accent 2" w:semiHidden="0" w:uiPriority="66" w:unhideWhenUsed="0"/>
+    <w:lsdException w:name="Medium Grid 1 Accent 2" w:semiHidden="0" w:uiPriority="67" w:unhideWhenUsed="0"/>
+    <w:lsdException w:name="Medium Grid 2 Accent 2" w:semiHidden="0" w:uiPriority="68" w:unhideWhenUsed="0"/>
+    <w:lsdException w:name="Medium Grid 3 Accent 2" w:semiHidden="0" w:uiPriority="69" w:unhideWhenUsed="0"/>
+    <w:lsdException w:name="Dark List Accent 2" w:semiHidden="0" w:uiPriority="70" w:unhideWhenUsed="0"/>
+    <w:lsdException w:name="Colorful Shading Accent 2" w:semiHidden="0" w:uiPriority="71" w:unhideWhenUsed="0"/>
+    <w:lsdException w:name="Colorful List Accent 2" w:semiHidden="0" w:uiPriority="72" w:unhideWhenUsed="0"/>
+    <w:lsdException w:name="Colorful Grid Accent 2" w:semiHidden="0" w:uiPriority="73" w:unhideWhenUsed="0"/>
+    <w:lsdException w:name="Light Shading Accent 3" w:semiHidden="0" w:uiPriority="60" w:unhideWhenUsed="0"/>
+    <w:lsdException w:name="Light List Accent 3" w:semiHidden="0" w:uiPriority="61" w:unhideWhenUsed="0"/>
+    <w:lsdException w:name="Light Grid Accent 3" w:semiHidden="0" w:uiPriority="62" w:unhideWhenUsed="0"/>
+    <w:lsdException w:name="Medium Shading 1 Accent 3" w:semiHidden="0" w:uiPriority="63" w:unhideWhenUsed="0"/>
+    <w:lsdException w:name="Medium Shading 2 Accent 3" w:semiHidden="0" w:uiPriority="64" w:unhideWhenUsed="0"/>
+    <w:lsdException w:name="Medium List 1 Accent 3" w:semiHidden="0" w:uiPriority="65" w:unhideWhenUsed="0"/>
+    <w:lsdException w:name="Medium List 2 Accent 3" w:semiHidden="0" w:uiPriority="66" w:unhideWhenUsed="0"/>
+    <w:lsdException w:name="Medium Grid 1 Accent 3" w:semiHidden="0" w:uiPriority="67" w:unhideWhenUsed="0"/>
+    <w:lsdException w:name="Medium Grid 2 Accent 3" w:semiHidden="0" w:uiPriority="68" w:unhideWhenUsed="0"/>
+    <w:lsdException w:name="Medium Grid 3 Accent 3" w:semiHidden="0" w:uiPriority="69" w:unhideWhenUsed="0"/>
+    <w:lsdException w:name="Dark List Accent 3" w:semiHidden="0" w:uiPriority="70" w:unhideWhenUsed="0"/>
+    <w:lsdException w:name="Colorful Shading Accent 3" w:semiHidden="0" w:uiPriority="71" w:unhideWhenUsed="0"/>
+    <w:lsdException w:name="Colorful List Accent 3" w:semiHidden="0" w:uiPriority="72" w:unhideWhenUsed="0"/>
+    <w:lsdException w:name="Colorful Grid Accent 3" w:semiHidden="0" w:uiPriority="73" w:unhideWhenUsed="0"/>
+    <w:lsdException w:name="Light Shading Accent 4" w:semiHidden="0" w:uiPriority="60" w:unhideWhenUsed="0"/>
+    <w:lsdException w:name="Light List Accent 4" w:semiHidden="0" w:uiPriority="61" w:unhideWhenUsed="0"/>
+    <w:lsdException w:name="Light Grid Accent 4" w:semiHidden="0" w:uiPriority="62" w:unhideWhenUsed="0"/>
+    <w:lsdException w:name="Medium Shading 1 Accent 4" w:semiHidden="0" w:uiPriority="63" w:unhideWhenUsed="0"/>
+    <w:lsdException w:name="Medium Shading 2 Accent 4" w:semiHidden="0" w:uiPriority="64" w:unhideWhenUsed="0"/>
+    <w:lsdException w:name="Medium List 1 Accent 4" w:semiHidden="0" w:uiPriority="65" w:unhideWhenUsed="0"/>
+    <w:lsdException w:name="Medium List 2 Accent 4" w:semiHidden="0" w:uiPriority="66" w:unhideWhenUsed="0"/>
+    <w:lsdException w:name="Medium Grid 1 Accent 4" w:semiHidden="0" w:uiPriority="67" w:unhideWhenUsed="0"/>
+    <w:lsdException w:name="Medium Grid 2 Accent 4" w:semiHidden="0" w:uiPriority="68" w:unhideWhenUsed="0"/>
+    <w:lsdException w:name="Medium Grid 3 Accent 4" w:semiHidden="0" w:uiPriority="69" w:unhideWhenUsed="0"/>
+    <w:lsdException w:name="Dark List Accent 4" w:semiHidden="0" w:uiPriority="70" w:unhideWhenUsed="0"/>
+    <w:lsdException w:name="Colorful Shading Accent 4" w:semiHidden="0" w:uiPriority="71" w:unhideWhenUsed="0"/>
+    <w:lsdException w:name="Colorful List Accent 4" w:semiHidden="0" w:uiPriority="72" w:unhideWhenUsed="0"/>
+    <w:lsdException w:name="Colorful Grid Accent 4" w:semiHidden="0" w:uiPriority="73" w:unhideWhenUsed="0"/>
+    <w:lsdException w:name="Light Shading Accent 5" w:semiHidden="0" w:uiPriority="60" w:unhideWhenUsed="0"/>
+    <w:lsdException w:name="Light List Accent 5" w:semiHidden="0" w:uiPriority="61" w:unhideWhenUsed="0"/>
+    <w:lsdException w:name="Light Grid Accent 5" w:semiHidden="0" w:uiPriority="62" w:unhideWhenUsed="0"/>
+    <w:lsdException w:name="Medium Shading 1 Accent 5" w:semiHidden="0" w:uiPriority="63" w:unhideWhenUsed="0"/>
+    <w:lsdException w:name="Medium Shading 2 Accent 5" w:semiHidden="0" w:uiPriority="64" w:unhideWhenUsed="0"/>
+    <w:lsdException w:name="Medium List 1 Accent 5" w:semiHidden="0" w:uiPriority="65" w:unhideWhenUsed="0"/>
+    <w:lsdException w:name="Medium List 2 Accent 5" w:semiHidden="0" w:uiPriority="66" w:unhideWhenUsed="0"/>
+    <w:lsdException w:name="Medium Grid 1 Accent 5" w:semiHidden="0" w:uiPriority="67" w:unhideWhenUsed="0"/>
+    <w:lsdException w:name="Medium Grid 2 Accent 5" w:semiHidden="0" w:uiPriority="68" w:unhideWhenUsed="0"/>
+    <w:lsdException w:name="Medium Grid 3 Accent 5" w:semiHidden="0" w:uiPriority="69" w:unhideWhenUsed="0"/>
+    <w:lsdException w:name="Dark List Accent 5" w:semiHidden="0" w:uiPriority="70" w:unhideWhenUsed="0"/>
+    <w:lsdException w:name="Colorful Shading Accent 5" w:semiHidden="0" w:uiPriority="71" w:unhideWhenUsed="0"/>
+    <w:lsdException w:name="Colorful List Accent 5" w:semiHidden="0" w:uiPriority="72" w:unhideWhenUsed="0"/>
+    <w:lsdException w:name="Colorful Grid Accent 5" w:semiHidden="0" w:uiPriority="73" w:unhideWhenUsed="0"/>
+    <w:lsdException w:name="Light Shading Accent 6" w:semiHidden="0" w:uiPriority="60" w:unhideWhenUsed="0"/>
+    <w:lsdException w:name="Light List Accent 6" w:semiHidden="0" w:uiPriority="61" w:unhideWhenUsed="0"/>
+    <w:lsdException w:name="Light Grid Accent 6" w:semiHidden="0" w:uiPriority="62" w:unhideWhenUsed="0"/>
+    <w:lsdException w:name="Medium Shading 1 Accent 6" w:semiHidden="0" w:uiPriority="63" w:unhideWhenUsed="0"/>
+    <w:lsdException w:name="Medium Shading 2 Accent 6" w:semiHidden="0" w:uiPriority="64" w:unhideWhenUsed="0"/>
+    <w:lsdException w:name="Medium List 1 Accent 6" w:semiHidden="0" w:uiPriority="65" w:unhideWhenUsed="0"/>
+    <w:lsdException w:name="Medium List 2 Accent 6" w:semiHidden="0" w:uiPriority="66" w:unhideWhenUsed="0"/>
+    <w:lsdException w:name="Medium Grid 1 Accent 6" w:semiHidden="0" w:uiPriority="67" w:unhideWhenUsed="0"/>
+    <w:lsdException w:name="Medium Grid 2 Accent 6" w:semiHidden="0" w:uiPriority="68" w:unhideWhenUsed="0"/>
+    <w:lsdException w:name="Medium Grid 3 Accent 6" w:semiHidden="0" w:uiPriority="69" w:unhideWhenUsed="0"/>
+    <w:lsdException w:name="Dark List Accent 6" w:semiHidden="0" w:uiPriority="70" w:unhideWhenUsed="0"/>
+    <w:lsdException w:name="Colorful Shading Accent 6" w:semiHidden="0" w:uiPriority="71" w:unhideWhenUsed="0"/>
+    <w:lsdException w:name="Colorful List Accent 6" w:semiHidden="0" w:uiPriority="72" w:unhideWhenUsed="0"/>
+    <w:lsdException w:name="Colorful Grid Accent 6" w:semiHidden="0" w:uiPriority="73" w:unhideWhenUsed="0"/>
+    <w:lsdException w:name="Subtle Emphasis" w:semiHidden="0" w:uiPriority="19" w:unhideWhenUsed="0" w:qFormat="1"/>
+    <w:lsdException w:name="Intense Emphasis" w:semiHidden="0" w:uiPriority="21" w:unhideWhenUsed="0" w:qFormat="1"/>
+    <w:lsdException w:name="Subtle Reference" w:semiHidden="0" w:uiPriority="31" w:unhideWhenUsed="0" w:qFormat="1"/>
+    <w:lsdException w:name="Intense Reference" w:semiHidden="0" w:uiPriority="32" w:unhideWhenUsed="0" w:qFormat="1"/>
+    <w:lsdException w:name="Book Title" w:semiHidden="0" w:uiPriority="33" w:unhideWhenUsed="0" w:qFormat="1"/>
+    <w:lsdException w:name="Bibliography" w:uiPriority="37"/>
+    <w:lsdException w:name="TOC Heading" w:uiPriority="39" w:qFormat="1"/>
+  </w:latentStyles>
+  <w:style w:type="paragraph" w:default="1" w:styleId="Normal">
+    <w:name w:val="Normal"/>
+    <w:qFormat/>
+    <w:rPr>
+      <w:rFonts w:cs="Times New Roman"/>
+      <w:sz w:val="3276"/>
+      <w:szCs w:val="3276"/>
+    </w:rPr>
+  </w:style>
+  <w:style w:type="character" w:default="1" w:styleId="DefaultParagraphFont">
+    <w:name w:val="Default Paragraph Font"/>
+    <w:uiPriority w:val="1"/>
+    <w:semiHidden/>
+    <w:unhideWhenUsed/>
+  </w:style>
+  <w:style w:type="table" w:default="1" w:styleId="TableNormal">
+    <w:name w:val="Normal Table"/>
+    <w:uiPriority w:val="99"/>
+    <w:semiHidden/>
+    <w:unhideWhenUsed/>
+    <w:qFormat/>
+    <w:tblPr>
+      <w:tblInd w:w="0" w:type="dxa"/>
+      <w:tblCellMar>
+        <w:top w:w="0" w:type="dxa"/>
+        <w:left w:w="108" w:type="dxa"/>
+        <w:bottom w:w="0" w:type="dxa"/>
+        <w:right w:w="108" w:type="dxa"/>
+      </w:tblCellMar>
+    </w:tblPr>
+  </w:style>
+  <w:style w:type="numbering" w:default="1" w:styleId="NoList">
+    <w:name w:val="No List"/>
+    <w:uiPriority w:val="99"/>
+    <w:semiHidden/>
+    <w:unhideWhenUsed/>
+  </w:style>
+  <w:style w:type="character" w:styleId="PlaceholderText">
+    <w:name w:val="Placeholder Text"/>
+    <w:basedOn w:val="DefaultParagraphFont"/>
+    <w:uiPriority w:val="99"/>
+    <w:semiHidden/>
+    <w:rsid w:val="00D96A53"/>
+    <w:rPr>
+      <w:color w:val="808080"/>
+    </w:rPr>
+  </w:style>
+</w:styles>
+</file>
+
+<file path=word/glossary/webSettings.xml><?xml version="1.0" encoding="utf-8"?>
+<w:webSettings xmlns:r="http://schemas.openxmlformats.org/officeDocument/2006/relationships" xmlns:w="http://schemas.openxmlformats.org/wordprocessingml/2006/main">
+  <w:optimizeForBrowser/>
+</w:webSettings>
 </file>
 
 <file path=word/theme/theme1.xml><?xml version="1.0" encoding="utf-8"?>
@@ -5488,11 +6042,30 @@
 </file>
 
 <file path=customXml/item1.xml><?xml version="1.0" encoding="utf-8"?>
+<CoverPageProperties xmlns="http://schemas.microsoft.com/office/2006/coverPageProps">
+  <PublishDate>2014-09-01T00:00:00</PublishDate>
+  <Abstract/>
+  <CompanyAddress/>
+  <CompanyPhone/>
+  <CompanyFax/>
+  <CompanyEmail/>
+</CoverPageProperties>
+</file>
+
+<file path=customXml/item2.xml><?xml version="1.0" encoding="utf-8"?>
 <b:Sources xmlns:b="http://schemas.openxmlformats.org/officeDocument/2006/bibliography" xmlns="http://schemas.openxmlformats.org/officeDocument/2006/bibliography" SelectedStyle="\APA.XSL" StyleName="APA Fifth Edition"/>
 </file>
 
 <file path=customXml/itemProps1.xml><?xml version="1.0" encoding="utf-8"?>
-<ds:datastoreItem xmlns:ds="http://schemas.openxmlformats.org/officeDocument/2006/customXml" ds:itemID="{7878FC6D-136E-47B2-A4D1-406D5E639B1F}">
+<ds:datastoreItem xmlns:ds="http://schemas.openxmlformats.org/officeDocument/2006/customXml" ds:itemID="{55AF091B-3C7A-41E3-B477-F2FDAA23CFDA}">
+  <ds:schemaRefs>
+    <ds:schemaRef ds:uri="http://schemas.microsoft.com/office/2006/coverPageProps"/>
+  </ds:schemaRefs>
+</ds:datastoreItem>
+</file>
+
+<file path=customXml/itemProps2.xml><?xml version="1.0" encoding="utf-8"?>
+<ds:datastoreItem xmlns:ds="http://schemas.openxmlformats.org/officeDocument/2006/customXml" ds:itemID="{B177419B-9589-468C-AB83-B8B6E7BA5DC6}">
   <ds:schemaRefs>
     <ds:schemaRef ds:uri="http://schemas.openxmlformats.org/officeDocument/2006/bibliography"/>
   </ds:schemaRefs>

</xml_diff>